<commit_message>
cg create repo item
</commit_message>
<xml_diff>
--- a/版本控制/Git/git命令大全.docx
+++ b/版本控制/Git/git命令大全.docx
@@ -1372,6 +1372,63 @@
           <w:sz w:val="24"/>
         </w:rPr>
       </w:pPr>
+      <w:r>
+        <w:rPr>
+          <w:b/>
+          <w:color w:val="4F6228" w:themeColor="accent3" w:themeShade="80"/>
+          <w:sz w:val="24"/>
+        </w:rPr>
+        <w:t xml:space="preserve">git remote </w:t>
+      </w:r>
+      <w:r>
+        <w:rPr>
+          <w:b/>
+          <w:color w:val="4F6228" w:themeColor="accent3" w:themeShade="80"/>
+          <w:sz w:val="24"/>
+        </w:rPr>
+        <w:t>–</w:t>
+      </w:r>
+      <w:r>
+        <w:rPr>
+          <w:b/>
+          <w:color w:val="4F6228" w:themeColor="accent3" w:themeShade="80"/>
+          <w:sz w:val="24"/>
+        </w:rPr>
+        <w:t>v</w:t>
+      </w:r>
+      <w:r>
+        <w:rPr>
+          <w:rFonts w:hint="eastAsia"/>
+          <w:b/>
+          <w:color w:val="4F6228" w:themeColor="accent3" w:themeShade="80"/>
+          <w:sz w:val="24"/>
+        </w:rPr>
+        <w:t xml:space="preserve"> </w:t>
+      </w:r>
+      <w:r>
+        <w:rPr>
+          <w:rFonts w:hint="eastAsia"/>
+          <w:b/>
+          <w:color w:val="4F6228" w:themeColor="accent3" w:themeShade="80"/>
+          <w:sz w:val="24"/>
+        </w:rPr>
+        <w:t>:</w:t>
+      </w:r>
+      <w:r>
+        <w:rPr>
+          <w:rFonts w:hint="eastAsia"/>
+          <w:b/>
+          <w:color w:val="4F6228" w:themeColor="accent3" w:themeShade="80"/>
+          <w:sz w:val="24"/>
+        </w:rPr>
+        <w:t xml:space="preserve"> </w:t>
+      </w:r>
+      <w:r>
+        <w:rPr>
+          <w:sz w:val="24"/>
+        </w:rPr>
+        <w:t>查看当前远程服务器地址</w:t>
+      </w:r>
     </w:p>
     <w:p>
       <w:pPr>
@@ -5625,7 +5682,6 @@
           <w:sz w:val="24"/>
           <w:szCs w:val="27"/>
         </w:rPr>
-        <w:lastRenderedPageBreak/>
         <w:t xml:space="preserve">$ </w:t>
       </w:r>
       <w:r>
@@ -5716,6 +5772,7 @@
           <w:sz w:val="24"/>
           <w:szCs w:val="27"/>
         </w:rPr>
+        <w:lastRenderedPageBreak/>
         <w:t>Branch dev set up to track remote branch dev from origin.</w:t>
       </w:r>
     </w:p>
@@ -7025,6 +7082,7 @@
           <w:rFonts w:hint="eastAsia"/>
           <w:sz w:val="24"/>
         </w:rPr>
+        <w:lastRenderedPageBreak/>
         <w:t>还原最近一次提交的修改：</w:t>
       </w:r>
       <w:r>
@@ -9698,147 +9756,147 @@
           <w:rFonts w:hint="eastAsia"/>
           <w:sz w:val="24"/>
         </w:rPr>
+        <w:t>你的</w:t>
+      </w:r>
+      <w:r>
+        <w:rPr>
+          <w:rFonts w:hint="eastAsia"/>
+          <w:sz w:val="24"/>
+        </w:rPr>
+        <w:t xml:space="preserve"> </w:t>
+      </w:r>
+      <w:r>
+        <w:rPr>
+          <w:rFonts w:hint="eastAsia"/>
+          <w:b/>
+          <w:color w:val="4F6228" w:themeColor="accent3" w:themeShade="80"/>
+          <w:sz w:val="24"/>
+        </w:rPr>
+        <w:t>reflog</w:t>
+      </w:r>
+      <w:r>
+        <w:rPr>
+          <w:rFonts w:hint="eastAsia"/>
+          <w:sz w:val="24"/>
+        </w:rPr>
+        <w:t xml:space="preserve"> </w:t>
+      </w:r>
+      <w:r>
+        <w:rPr>
+          <w:rFonts w:hint="eastAsia"/>
+          <w:sz w:val="24"/>
+        </w:rPr>
+        <w:t>就是你的，只是你的。你不能用</w:t>
+      </w:r>
+      <w:r>
+        <w:rPr>
+          <w:rFonts w:hint="eastAsia"/>
+          <w:sz w:val="24"/>
+        </w:rPr>
+        <w:t xml:space="preserve"> </w:t>
+      </w:r>
+      <w:r>
+        <w:rPr>
+          <w:rFonts w:hint="eastAsia"/>
+          <w:b/>
+          <w:color w:val="4F6228" w:themeColor="accent3" w:themeShade="80"/>
+          <w:sz w:val="24"/>
+        </w:rPr>
+        <w:t>git</w:t>
+      </w:r>
+      <w:r>
+        <w:rPr>
+          <w:rFonts w:hint="eastAsia"/>
+          <w:sz w:val="24"/>
+        </w:rPr>
+        <w:t xml:space="preserve"> </w:t>
+      </w:r>
+      <w:r>
+        <w:rPr>
+          <w:rFonts w:hint="eastAsia"/>
+          <w:b/>
+          <w:color w:val="4F6228" w:themeColor="accent3" w:themeShade="80"/>
+          <w:sz w:val="24"/>
+        </w:rPr>
+        <w:t>reflog</w:t>
+      </w:r>
+      <w:r>
+        <w:rPr>
+          <w:rFonts w:hint="eastAsia"/>
+          <w:sz w:val="24"/>
+        </w:rPr>
+        <w:t xml:space="preserve"> </w:t>
+      </w:r>
+      <w:r>
+        <w:rPr>
+          <w:rFonts w:hint="eastAsia"/>
+          <w:sz w:val="24"/>
+        </w:rPr>
+        <w:t>来恢复另一个开发者没有</w:t>
+      </w:r>
+      <w:r>
+        <w:rPr>
+          <w:rFonts w:hint="eastAsia"/>
+          <w:sz w:val="24"/>
+        </w:rPr>
+        <w:t xml:space="preserve"> </w:t>
+      </w:r>
+      <w:r>
+        <w:rPr>
+          <w:rFonts w:hint="eastAsia"/>
+          <w:b/>
+          <w:color w:val="4F6228" w:themeColor="accent3" w:themeShade="80"/>
+          <w:sz w:val="24"/>
+        </w:rPr>
+        <w:t>push</w:t>
+      </w:r>
+      <w:r>
+        <w:rPr>
+          <w:rFonts w:hint="eastAsia"/>
+          <w:sz w:val="24"/>
+        </w:rPr>
+        <w:t xml:space="preserve"> </w:t>
+      </w:r>
+      <w:r>
+        <w:rPr>
+          <w:rFonts w:hint="eastAsia"/>
+          <w:sz w:val="24"/>
+        </w:rPr>
+        <w:t>过的</w:t>
+      </w:r>
+      <w:r>
+        <w:rPr>
+          <w:rFonts w:hint="eastAsia"/>
+          <w:sz w:val="24"/>
+        </w:rPr>
+        <w:t xml:space="preserve"> </w:t>
+      </w:r>
+      <w:r>
+        <w:rPr>
+          <w:rFonts w:hint="eastAsia"/>
+          <w:b/>
+          <w:color w:val="4F6228" w:themeColor="accent3" w:themeShade="80"/>
+          <w:sz w:val="24"/>
+        </w:rPr>
+        <w:t>commit</w:t>
+      </w:r>
+      <w:r>
+        <w:rPr>
+          <w:rFonts w:hint="eastAsia"/>
+          <w:sz w:val="24"/>
+        </w:rPr>
+        <w:t>。</w:t>
+      </w:r>
+    </w:p>
+    <w:p>
+      <w:pPr>
+        <w:pStyle w:val="a3"/>
+      </w:pPr>
+      <w:r>
+        <w:rPr>
+          <w:rFonts w:hint="eastAsia"/>
+        </w:rPr>
         <w:lastRenderedPageBreak/>
-        <w:t>你的</w:t>
-      </w:r>
-      <w:r>
-        <w:rPr>
-          <w:rFonts w:hint="eastAsia"/>
-          <w:sz w:val="24"/>
-        </w:rPr>
-        <w:t xml:space="preserve"> </w:t>
-      </w:r>
-      <w:r>
-        <w:rPr>
-          <w:rFonts w:hint="eastAsia"/>
-          <w:b/>
-          <w:color w:val="4F6228" w:themeColor="accent3" w:themeShade="80"/>
-          <w:sz w:val="24"/>
-        </w:rPr>
-        <w:t>reflog</w:t>
-      </w:r>
-      <w:r>
-        <w:rPr>
-          <w:rFonts w:hint="eastAsia"/>
-          <w:sz w:val="24"/>
-        </w:rPr>
-        <w:t xml:space="preserve"> </w:t>
-      </w:r>
-      <w:r>
-        <w:rPr>
-          <w:rFonts w:hint="eastAsia"/>
-          <w:sz w:val="24"/>
-        </w:rPr>
-        <w:t>就是你的，只是你的。你不能用</w:t>
-      </w:r>
-      <w:r>
-        <w:rPr>
-          <w:rFonts w:hint="eastAsia"/>
-          <w:sz w:val="24"/>
-        </w:rPr>
-        <w:t xml:space="preserve"> </w:t>
-      </w:r>
-      <w:r>
-        <w:rPr>
-          <w:rFonts w:hint="eastAsia"/>
-          <w:b/>
-          <w:color w:val="4F6228" w:themeColor="accent3" w:themeShade="80"/>
-          <w:sz w:val="24"/>
-        </w:rPr>
-        <w:t>git</w:t>
-      </w:r>
-      <w:r>
-        <w:rPr>
-          <w:rFonts w:hint="eastAsia"/>
-          <w:sz w:val="24"/>
-        </w:rPr>
-        <w:t xml:space="preserve"> </w:t>
-      </w:r>
-      <w:r>
-        <w:rPr>
-          <w:rFonts w:hint="eastAsia"/>
-          <w:b/>
-          <w:color w:val="4F6228" w:themeColor="accent3" w:themeShade="80"/>
-          <w:sz w:val="24"/>
-        </w:rPr>
-        <w:t>reflog</w:t>
-      </w:r>
-      <w:r>
-        <w:rPr>
-          <w:rFonts w:hint="eastAsia"/>
-          <w:sz w:val="24"/>
-        </w:rPr>
-        <w:t xml:space="preserve"> </w:t>
-      </w:r>
-      <w:r>
-        <w:rPr>
-          <w:rFonts w:hint="eastAsia"/>
-          <w:sz w:val="24"/>
-        </w:rPr>
-        <w:t>来恢复另一个开发者没有</w:t>
-      </w:r>
-      <w:r>
-        <w:rPr>
-          <w:rFonts w:hint="eastAsia"/>
-          <w:sz w:val="24"/>
-        </w:rPr>
-        <w:t xml:space="preserve"> </w:t>
-      </w:r>
-      <w:r>
-        <w:rPr>
-          <w:rFonts w:hint="eastAsia"/>
-          <w:b/>
-          <w:color w:val="4F6228" w:themeColor="accent3" w:themeShade="80"/>
-          <w:sz w:val="24"/>
-        </w:rPr>
-        <w:t>push</w:t>
-      </w:r>
-      <w:r>
-        <w:rPr>
-          <w:rFonts w:hint="eastAsia"/>
-          <w:sz w:val="24"/>
-        </w:rPr>
-        <w:t xml:space="preserve"> </w:t>
-      </w:r>
-      <w:r>
-        <w:rPr>
-          <w:rFonts w:hint="eastAsia"/>
-          <w:sz w:val="24"/>
-        </w:rPr>
-        <w:t>过的</w:t>
-      </w:r>
-      <w:r>
-        <w:rPr>
-          <w:rFonts w:hint="eastAsia"/>
-          <w:sz w:val="24"/>
-        </w:rPr>
-        <w:t xml:space="preserve"> </w:t>
-      </w:r>
-      <w:r>
-        <w:rPr>
-          <w:rFonts w:hint="eastAsia"/>
-          <w:b/>
-          <w:color w:val="4F6228" w:themeColor="accent3" w:themeShade="80"/>
-          <w:sz w:val="24"/>
-        </w:rPr>
-        <w:t>commit</w:t>
-      </w:r>
-      <w:r>
-        <w:rPr>
-          <w:rFonts w:hint="eastAsia"/>
-          <w:sz w:val="24"/>
-        </w:rPr>
-        <w:t>。</w:t>
-      </w:r>
-    </w:p>
-    <w:p>
-      <w:pPr>
-        <w:pStyle w:val="a3"/>
-      </w:pPr>
-      <w:r>
-        <w:rPr>
-          <w:rFonts w:hint="eastAsia"/>
-        </w:rPr>
         <w:t>查看日志</w:t>
       </w:r>
     </w:p>
@@ -9973,7 +10031,25 @@
           <w:szCs w:val="21"/>
           <w:shd w:val="clear" w:color="auto" w:fill="FFFFFF"/>
         </w:rPr>
-        <w:t>查看提交了哪些文件</w:t>
+        <w:t>查看</w:t>
+      </w:r>
+      <w:r>
+        <w:rPr>
+          <w:rFonts w:ascii="微软雅黑" w:eastAsia="微软雅黑" w:hAnsi="微软雅黑" w:hint="eastAsia"/>
+          <w:color w:val="333333"/>
+          <w:szCs w:val="21"/>
+          <w:shd w:val="clear" w:color="auto" w:fill="FFFFFF"/>
+        </w:rPr>
+        <w:t>当前分支</w:t>
+      </w:r>
+      <w:r>
+        <w:rPr>
+          <w:rFonts w:ascii="微软雅黑" w:eastAsia="微软雅黑" w:hAnsi="微软雅黑" w:hint="eastAsia"/>
+          <w:color w:val="333333"/>
+          <w:szCs w:val="21"/>
+          <w:shd w:val="clear" w:color="auto" w:fill="FFFFFF"/>
+        </w:rPr>
+        <w:t>提交了哪些文件</w:t>
       </w:r>
     </w:p>
     <w:p>
@@ -10000,14 +10076,6 @@
         <w:wordWrap w:val="0"/>
         <w:spacing w:after="360"/>
         <w:jc w:val="left"/>
-        <w:rPr>
-          <w:rFonts w:ascii="Consolas" w:eastAsia="宋体" w:hAnsi="Consolas" w:cs="Consolas"/>
-          <w:color w:val="DD0055"/>
-          <w:sz w:val="24"/>
-          <w:szCs w:val="18"/>
-          <w:bdr w:val="single" w:sz="6" w:space="0" w:color="DDDDDD" w:frame="1"/>
-          <w:shd w:val="clear" w:color="auto" w:fill="FAFAFA"/>
-        </w:rPr>
       </w:pPr>
       <w:r>
         <w:rPr>
@@ -10037,6 +10105,140 @@
           <w:rFonts w:hint="eastAsia"/>
         </w:rPr>
         <w:t>记录</w:t>
+      </w:r>
+    </w:p>
+    <w:p>
+      <w:pPr>
+        <w:widowControl/>
+        <w:tabs>
+          <w:tab w:val="left" w:pos="916"/>
+          <w:tab w:val="left" w:pos="1832"/>
+          <w:tab w:val="left" w:pos="2748"/>
+          <w:tab w:val="left" w:pos="3664"/>
+          <w:tab w:val="left" w:pos="4580"/>
+          <w:tab w:val="left" w:pos="5496"/>
+          <w:tab w:val="left" w:pos="6412"/>
+          <w:tab w:val="left" w:pos="7328"/>
+          <w:tab w:val="left" w:pos="8244"/>
+          <w:tab w:val="left" w:pos="9160"/>
+          <w:tab w:val="left" w:pos="10076"/>
+          <w:tab w:val="left" w:pos="10992"/>
+          <w:tab w:val="left" w:pos="11908"/>
+          <w:tab w:val="left" w:pos="12824"/>
+          <w:tab w:val="left" w:pos="13740"/>
+          <w:tab w:val="left" w:pos="14656"/>
+        </w:tabs>
+        <w:wordWrap w:val="0"/>
+        <w:spacing w:after="360"/>
+        <w:jc w:val="left"/>
+        <w:rPr>
+          <w:rFonts w:ascii="Consolas" w:eastAsia="宋体" w:hAnsi="Consolas" w:cs="Consolas"/>
+          <w:color w:val="DD0055"/>
+          <w:sz w:val="24"/>
+          <w:szCs w:val="18"/>
+          <w:bdr w:val="single" w:sz="6" w:space="0" w:color="DDDDDD" w:frame="1"/>
+          <w:shd w:val="clear" w:color="auto" w:fill="FAFAFA"/>
+        </w:rPr>
+      </w:pPr>
+      <w:r>
+        <w:rPr>
+          <w:rFonts w:ascii="Verdana" w:hAnsi="Verdana"/>
+          <w:color w:val="000000"/>
+          <w:szCs w:val="21"/>
+          <w:shd w:val="clear" w:color="auto" w:fill="EEEEEE"/>
+        </w:rPr>
+        <w:t>参数：</w:t>
+      </w:r>
+      <w:r>
+        <w:rPr>
+          <w:rFonts w:ascii="Verdana" w:hAnsi="Verdana"/>
+          <w:color w:val="000000"/>
+          <w:szCs w:val="21"/>
+        </w:rPr>
+        <w:br/>
+      </w:r>
+      <w:r>
+        <w:rPr>
+          <w:rFonts w:ascii="Verdana" w:hAnsi="Verdana"/>
+          <w:color w:val="000000"/>
+          <w:szCs w:val="21"/>
+          <w:shd w:val="clear" w:color="auto" w:fill="EEEEEE"/>
+        </w:rPr>
+        <w:t>-n (n</w:t>
+      </w:r>
+      <w:r>
+        <w:rPr>
+          <w:rFonts w:ascii="Verdana" w:hAnsi="Verdana"/>
+          <w:color w:val="000000"/>
+          <w:szCs w:val="21"/>
+          <w:shd w:val="clear" w:color="auto" w:fill="EEEEEE"/>
+        </w:rPr>
+        <w:t>是一个正整数</w:t>
+      </w:r>
+      <w:r>
+        <w:rPr>
+          <w:rFonts w:ascii="Verdana" w:hAnsi="Verdana"/>
+          <w:color w:val="000000"/>
+          <w:szCs w:val="21"/>
+          <w:shd w:val="clear" w:color="auto" w:fill="EEEEEE"/>
+        </w:rPr>
+        <w:t>)</w:t>
+      </w:r>
+      <w:r>
+        <w:rPr>
+          <w:rFonts w:ascii="Verdana" w:hAnsi="Verdana"/>
+          <w:color w:val="000000"/>
+          <w:szCs w:val="21"/>
+          <w:shd w:val="clear" w:color="auto" w:fill="EEEEEE"/>
+        </w:rPr>
+        <w:t>，查看最近</w:t>
+      </w:r>
+      <w:r>
+        <w:rPr>
+          <w:rFonts w:ascii="Verdana" w:hAnsi="Verdana"/>
+          <w:color w:val="000000"/>
+          <w:szCs w:val="21"/>
+          <w:shd w:val="clear" w:color="auto" w:fill="EEEEEE"/>
+        </w:rPr>
+        <w:t>n</w:t>
+      </w:r>
+      <w:r>
+        <w:rPr>
+          <w:rFonts w:ascii="Verdana" w:hAnsi="Verdana"/>
+          <w:color w:val="000000"/>
+          <w:szCs w:val="21"/>
+          <w:shd w:val="clear" w:color="auto" w:fill="EEEEEE"/>
+        </w:rPr>
+        <w:t>次的提交信息</w:t>
+      </w:r>
+      <w:r>
+        <w:rPr>
+          <w:rFonts w:ascii="Verdana" w:hAnsi="Verdana" w:hint="eastAsia"/>
+          <w:color w:val="000000"/>
+          <w:szCs w:val="21"/>
+          <w:shd w:val="clear" w:color="auto" w:fill="EEEEEE"/>
+        </w:rPr>
+        <w:t xml:space="preserve">   </w:t>
+      </w:r>
+      <w:r>
+        <w:rPr>
+          <w:rFonts w:ascii="Verdana" w:hAnsi="Verdana" w:hint="eastAsia"/>
+          <w:color w:val="000000"/>
+          <w:szCs w:val="21"/>
+          <w:shd w:val="clear" w:color="auto" w:fill="EEEEEE"/>
+        </w:rPr>
+        <w:t>如</w:t>
+      </w:r>
+      <w:r>
+        <w:rPr>
+          <w:rStyle w:val="HTML"/>
+          <w:rFonts w:ascii="Consolas" w:hAnsi="Consolas" w:cs="Consolas" w:hint="eastAsia"/>
+          <w:color w:val="DD0055"/>
+          <w:szCs w:val="18"/>
+          <w:bdr w:val="single" w:sz="6" w:space="0" w:color="DDDDDD" w:frame="1"/>
+          <w:shd w:val="clear" w:color="auto" w:fill="FAFAFA"/>
+        </w:rPr>
+        <w:t>git log -3</w:t>
       </w:r>
     </w:p>
     <w:p>
@@ -11017,7 +11219,6 @@
           <w:bdr w:val="single" w:sz="6" w:space="0" w:color="DDDDDD" w:frame="1"/>
           <w:shd w:val="clear" w:color="auto" w:fill="FAFAFA"/>
         </w:rPr>
-        <w:lastRenderedPageBreak/>
         <w:t>git reset --hard origin/master</w:t>
       </w:r>
       <w:r>
@@ -14051,6 +14252,13 @@
           <w:rFonts w:hint="eastAsia"/>
           <w:sz w:val="22"/>
         </w:rPr>
+        <w:t>进去文件夹，然后</w:t>
+      </w:r>
+      <w:r>
+        <w:rPr>
+          <w:rFonts w:hint="eastAsia"/>
+          <w:sz w:val="22"/>
+        </w:rPr>
         <w:t>执行</w:t>
       </w:r>
       <w:r>
@@ -14202,7 +14410,7 @@
         <w:jc w:val="left"/>
         <w:rPr>
           <w:rStyle w:val="HTML"/>
-          <w:rFonts w:ascii="Consolas" w:hAnsi="Consolas" w:cs="Consolas"/>
+          <w:rFonts w:ascii="Consolas" w:hAnsi="Consolas" w:cs="Consolas" w:hint="eastAsia"/>
           <w:color w:val="DD0055"/>
           <w:sz w:val="28"/>
           <w:szCs w:val="18"/>
@@ -14255,6 +14463,60 @@
           <w:rFonts w:hint="eastAsia"/>
           <w:sz w:val="22"/>
         </w:rPr>
+        <w:t>合并</w:t>
+      </w:r>
+      <w:bookmarkStart w:id="0" w:name="_GoBack"/>
+      <w:bookmarkEnd w:id="0"/>
+      <w:r>
+        <w:rPr>
+          <w:rStyle w:val="HTML"/>
+          <w:rFonts w:ascii="Consolas" w:hAnsi="Consolas" w:cs="Consolas"/>
+          <w:color w:val="DD0055"/>
+          <w:sz w:val="28"/>
+          <w:szCs w:val="18"/>
+          <w:bdr w:val="single" w:sz="6" w:space="0" w:color="DDDDDD" w:frame="1"/>
+          <w:shd w:val="clear" w:color="auto" w:fill="FAFAFA"/>
+        </w:rPr>
+        <w:t xml:space="preserve">git pull origin master </w:t>
+      </w:r>
+      <w:r>
+        <w:rPr>
+          <w:rStyle w:val="HTML"/>
+          <w:rFonts w:ascii="Consolas" w:hAnsi="Consolas" w:cs="Consolas"/>
+          <w:color w:val="DD0055"/>
+          <w:sz w:val="28"/>
+          <w:szCs w:val="18"/>
+          <w:bdr w:val="single" w:sz="6" w:space="0" w:color="DDDDDD" w:frame="1"/>
+          <w:shd w:val="clear" w:color="auto" w:fill="FAFAFA"/>
+        </w:rPr>
+        <w:t>--allow-unrelated-histories</w:t>
+      </w:r>
+    </w:p>
+    <w:p>
+      <w:pPr>
+        <w:pStyle w:val="a7"/>
+        <w:widowControl/>
+        <w:numPr>
+          <w:ilvl w:val="0"/>
+          <w:numId w:val="1"/>
+        </w:numPr>
+        <w:ind w:firstLineChars="0"/>
+        <w:jc w:val="left"/>
+        <w:rPr>
+          <w:rStyle w:val="HTML"/>
+          <w:rFonts w:ascii="Consolas" w:hAnsi="Consolas" w:cs="Consolas"/>
+          <w:color w:val="DD0055"/>
+          <w:sz w:val="28"/>
+          <w:szCs w:val="18"/>
+          <w:bdr w:val="single" w:sz="6" w:space="0" w:color="DDDDDD" w:frame="1"/>
+          <w:shd w:val="clear" w:color="auto" w:fill="FAFAFA"/>
+        </w:rPr>
+      </w:pPr>
+      <w:r>
+        <w:rPr>
+          <w:rFonts w:hint="eastAsia"/>
+          <w:sz w:val="22"/>
+        </w:rPr>
         <w:t>下一次就可以用</w:t>
       </w:r>
       <w:r>
@@ -14547,7 +14809,7 @@
         <w:widowControl/>
         <w:jc w:val="left"/>
         <w:rPr>
-          <w:rFonts w:ascii="Consolas" w:eastAsia="宋体" w:hAnsi="Consolas" w:cs="Consolas" w:hint="eastAsia"/>
+          <w:rFonts w:ascii="Consolas" w:eastAsia="宋体" w:hAnsi="Consolas" w:cs="Consolas"/>
           <w:sz w:val="28"/>
           <w:szCs w:val="18"/>
         </w:rPr>
@@ -14558,7 +14820,7 @@
         <w:widowControl/>
         <w:jc w:val="left"/>
         <w:rPr>
-          <w:rFonts w:ascii="Consolas" w:eastAsia="宋体" w:hAnsi="Consolas" w:cs="Consolas" w:hint="eastAsia"/>
+          <w:rFonts w:ascii="Consolas" w:eastAsia="宋体" w:hAnsi="Consolas" w:cs="Consolas"/>
           <w:sz w:val="28"/>
           <w:szCs w:val="18"/>
         </w:rPr>
@@ -14569,13 +14831,11 @@
         <w:widowControl/>
         <w:jc w:val="left"/>
         <w:rPr>
-          <w:rFonts w:ascii="Consolas" w:eastAsia="宋体" w:hAnsi="Consolas" w:cs="Consolas" w:hint="eastAsia"/>
+          <w:rFonts w:ascii="Consolas" w:eastAsia="宋体" w:hAnsi="Consolas" w:cs="Consolas"/>
           <w:sz w:val="28"/>
           <w:szCs w:val="18"/>
         </w:rPr>
       </w:pPr>
-      <w:bookmarkStart w:id="0" w:name="_GoBack"/>
-      <w:bookmarkEnd w:id="0"/>
     </w:p>
     <w:p>
       <w:r>
@@ -14587,6 +14847,7 @@
           <w:szCs w:val="30"/>
           <w:shd w:val="clear" w:color="auto" w:fill="FFFFFF"/>
         </w:rPr>
+        <w:lastRenderedPageBreak/>
         <w:t> </w:t>
       </w:r>
     </w:p>
@@ -14604,7 +14865,6 @@
           <w:sz w:val="30"/>
           <w:szCs w:val="30"/>
         </w:rPr>
-        <w:lastRenderedPageBreak/>
         <w:t>git删除未跟踪文件</w:t>
       </w:r>
     </w:p>

</xml_diff>

<commit_message>
move docx and fulfill jiagou
</commit_message>
<xml_diff>
--- a/版本控制/Git/git命令大全.docx
+++ b/版本控制/Git/git命令大全.docx
@@ -1973,6 +1973,76 @@
     </w:p>
     <w:p>
       <w:pPr>
+        <w:rPr>
+          <w:sz w:val="24"/>
+        </w:rPr>
+      </w:pPr>
+    </w:p>
+    <w:p>
+      <w:pPr>
+        <w:rPr>
+          <w:sz w:val="24"/>
+        </w:rPr>
+      </w:pPr>
+      <w:r>
+        <w:rPr>
+          <w:rFonts w:hint="eastAsia"/>
+          <w:color w:val="FF0000"/>
+          <w:sz w:val="24"/>
+        </w:rPr>
+        <w:t>查看用户名和邮箱</w:t>
+      </w:r>
+      <w:r>
+        <w:rPr>
+          <w:rFonts w:hint="eastAsia"/>
+          <w:sz w:val="24"/>
+        </w:rPr>
+        <w:t>：</w:t>
+      </w:r>
+    </w:p>
+    <w:p>
+      <w:pPr>
+        <w:rPr>
+          <w:b/>
+          <w:color w:val="4F6228" w:themeColor="accent3" w:themeShade="80"/>
+          <w:sz w:val="24"/>
+        </w:rPr>
+      </w:pPr>
+      <w:r>
+        <w:rPr>
+          <w:b/>
+          <w:color w:val="4F6228" w:themeColor="accent3" w:themeShade="80"/>
+          <w:sz w:val="24"/>
+        </w:rPr>
+        <w:t>$ git config user.name</w:t>
+      </w:r>
+    </w:p>
+    <w:p>
+      <w:pPr>
+        <w:rPr>
+          <w:b/>
+          <w:color w:val="4F6228" w:themeColor="accent3" w:themeShade="80"/>
+          <w:sz w:val="24"/>
+        </w:rPr>
+      </w:pPr>
+      <w:r>
+        <w:rPr>
+          <w:b/>
+          <w:color w:val="4F6228" w:themeColor="accent3" w:themeShade="80"/>
+          <w:sz w:val="24"/>
+        </w:rPr>
+        <w:t>$ git config user.email</w:t>
+      </w:r>
+    </w:p>
+    <w:p>
+      <w:pPr>
+        <w:rPr>
+          <w:sz w:val="24"/>
+        </w:rPr>
+      </w:pPr>
+    </w:p>
+    <w:p>
+      <w:pPr>
         <w:pStyle w:val="a3"/>
       </w:pPr>
       <w:r>
@@ -3483,7 +3553,6 @@
         <w:rPr>
           <w:rFonts w:hint="eastAsia"/>
         </w:rPr>
-        <w:lastRenderedPageBreak/>
         <w:t>分支管理</w:t>
       </w:r>
     </w:p>
@@ -4285,48 +4354,14 @@
           <w:rFonts w:hint="eastAsia"/>
           <w:sz w:val="24"/>
         </w:rPr>
-        <w:t>分支：</w:t>
-      </w:r>
-      <w:r>
-        <w:rPr>
-          <w:rFonts w:hint="eastAsia"/>
-          <w:b/>
-          <w:color w:val="4F6228" w:themeColor="accent3" w:themeShade="80"/>
-          <w:sz w:val="24"/>
-        </w:rPr>
-        <w:t>git</w:t>
-      </w:r>
-      <w:r>
-        <w:rPr>
-          <w:rFonts w:hint="eastAsia"/>
-          <w:sz w:val="24"/>
-        </w:rPr>
-        <w:t xml:space="preserve"> </w:t>
-      </w:r>
-      <w:r>
-        <w:rPr>
-          <w:rFonts w:hint="eastAsia"/>
-          <w:b/>
-          <w:color w:val="4F6228" w:themeColor="accent3" w:themeShade="80"/>
-          <w:sz w:val="24"/>
-        </w:rPr>
-        <w:t>checkout</w:t>
-      </w:r>
-      <w:r>
-        <w:rPr>
-          <w:rFonts w:hint="eastAsia"/>
-          <w:sz w:val="24"/>
-        </w:rPr>
-        <w:t xml:space="preserve"> </w:t>
-      </w:r>
-      <w:r>
-        <w:rPr>
-          <w:rFonts w:hint="eastAsia"/>
-          <w:b/>
-          <w:color w:val="4F6228" w:themeColor="accent3" w:themeShade="80"/>
-          <w:sz w:val="24"/>
-        </w:rPr>
-        <w:t>master</w:t>
+        <w:t>分支</w:t>
+      </w:r>
+      <w:r>
+        <w:rPr>
+          <w:rFonts w:hint="eastAsia"/>
+          <w:sz w:val="24"/>
+        </w:rPr>
+        <w:t>，并更新</w:t>
       </w:r>
       <w:r>
         <w:rPr>
@@ -5292,6 +5327,7 @@
           <w:rFonts w:hint="eastAsia"/>
           <w:sz w:val="24"/>
         </w:rPr>
+        <w:lastRenderedPageBreak/>
         <w:t xml:space="preserve">    </w:t>
       </w:r>
       <w:r>
@@ -5568,7 +5604,6 @@
           <w:color w:val="000000"/>
           <w:szCs w:val="27"/>
         </w:rPr>
-        <w:lastRenderedPageBreak/>
         <w:t xml:space="preserve">git </w:t>
       </w:r>
       <w:r>
@@ -7019,6 +7054,7 @@
           <w:rFonts w:hint="eastAsia"/>
           <w:sz w:val="24"/>
         </w:rPr>
+        <w:lastRenderedPageBreak/>
         <w:t>（</w:t>
       </w:r>
       <w:r>
@@ -7072,7 +7108,6 @@
         <w:rPr>
           <w:rFonts w:hint="eastAsia"/>
         </w:rPr>
-        <w:lastRenderedPageBreak/>
         <w:t>撤销</w:t>
       </w:r>
     </w:p>
@@ -9030,6 +9065,7 @@
           <w:color w:val="4F6228" w:themeColor="accent3" w:themeShade="80"/>
           <w:sz w:val="24"/>
         </w:rPr>
+        <w:lastRenderedPageBreak/>
         <w:t>或者</w:t>
       </w:r>
     </w:p>
@@ -9533,7 +9569,6 @@
           <w:rFonts w:hint="eastAsia"/>
           <w:sz w:val="24"/>
         </w:rPr>
-        <w:lastRenderedPageBreak/>
         <w:t>【</w:t>
       </w:r>
       <w:r>
@@ -10507,11 +10542,25 @@
       </w:r>
     </w:p>
     <w:p>
-      <w:r>
-        <w:rPr>
-          <w:rFonts w:hint="eastAsia"/>
+      <w:pPr>
+        <w:rPr>
+          <w:rFonts w:ascii="微软雅黑" w:eastAsia="微软雅黑" w:hAnsi="微软雅黑"/>
+          <w:sz w:val="24"/>
+        </w:rPr>
+      </w:pPr>
+      <w:r>
+        <w:rPr>
+          <w:rFonts w:ascii="微软雅黑" w:eastAsia="微软雅黑" w:hAnsi="微软雅黑" w:hint="eastAsia"/>
+          <w:sz w:val="24"/>
         </w:rPr>
         <w:t>本地与远程对比</w:t>
+      </w:r>
+      <w:r>
+        <w:rPr>
+          <w:rFonts w:ascii="微软雅黑" w:eastAsia="微软雅黑" w:hAnsi="微软雅黑" w:hint="eastAsia"/>
+          <w:sz w:val="24"/>
+        </w:rPr>
+        <w:t>：</w:t>
       </w:r>
     </w:p>
     <w:p>
@@ -10541,27 +10590,24 @@
     </w:p>
     <w:p>
       <w:pPr>
-        <w:widowControl/>
-        <w:jc w:val="left"/>
-        <w:rPr>
-          <w:rFonts w:ascii="Helvetica" w:eastAsia="宋体" w:hAnsi="Helvetica" w:cs="Helvetica"/>
-          <w:color w:val="262626"/>
-          <w:kern w:val="0"/>
-          <w:sz w:val="23"/>
-          <w:szCs w:val="23"/>
-          <w:shd w:val="clear" w:color="auto" w:fill="FFFFFF"/>
-        </w:rPr>
-      </w:pPr>
-      <w:r>
-        <w:rPr>
-          <w:rFonts w:ascii="Helvetica" w:eastAsia="宋体" w:hAnsi="Helvetica" w:cs="Helvetica"/>
-          <w:color w:val="262626"/>
-          <w:kern w:val="0"/>
-          <w:sz w:val="23"/>
-          <w:szCs w:val="23"/>
-          <w:shd w:val="clear" w:color="auto" w:fill="FFFFFF"/>
+        <w:rPr>
+          <w:rFonts w:ascii="微软雅黑" w:eastAsia="微软雅黑" w:hAnsi="微软雅黑"/>
+          <w:sz w:val="24"/>
+        </w:rPr>
+      </w:pPr>
+      <w:r>
+        <w:rPr>
+          <w:rFonts w:ascii="微软雅黑" w:eastAsia="微软雅黑" w:hAnsi="微软雅黑"/>
+          <w:sz w:val="24"/>
         </w:rPr>
         <w:t>统计文件的改动</w:t>
+      </w:r>
+      <w:r>
+        <w:rPr>
+          <w:rFonts w:ascii="微软雅黑" w:eastAsia="微软雅黑" w:hAnsi="微软雅黑" w:hint="eastAsia"/>
+          <w:sz w:val="24"/>
+        </w:rPr>
+        <w:t>：</w:t>
       </w:r>
     </w:p>
     <w:p>
@@ -10591,8 +10637,40 @@
     </w:p>
     <w:p>
       <w:pPr>
-        <w:widowControl/>
+        <w:rPr>
+          <w:rFonts w:ascii="微软雅黑" w:eastAsia="微软雅黑" w:hAnsi="微软雅黑" w:hint="eastAsia"/>
+          <w:sz w:val="24"/>
+        </w:rPr>
+      </w:pPr>
+      <w:r>
+        <w:rPr>
+          <w:rFonts w:ascii="微软雅黑" w:eastAsia="微软雅黑" w:hAnsi="微软雅黑" w:hint="eastAsia"/>
+          <w:sz w:val="24"/>
+        </w:rPr>
+        <w:t>对比当前版本与上一版本 \是转义的作用</w:t>
+      </w:r>
+      <w:r>
+        <w:rPr>
+          <w:rFonts w:ascii="微软雅黑" w:eastAsia="微软雅黑" w:hAnsi="微软雅黑" w:hint="eastAsia"/>
+          <w:sz w:val="24"/>
+        </w:rPr>
+        <w:t>：</w:t>
+      </w:r>
+    </w:p>
+    <w:p>
+      <w:pPr>
+        <w:autoSpaceDE w:val="0"/>
+        <w:autoSpaceDN w:val="0"/>
+        <w:adjustRightInd w:val="0"/>
         <w:jc w:val="left"/>
+        <w:rPr>
+          <w:rFonts w:ascii="Lucida Console" w:hAnsi="Lucida Console" w:cs="Lucida Console" w:hint="eastAsia"/>
+          <w:kern w:val="0"/>
+          <w:sz w:val="20"/>
+          <w:szCs w:val="20"/>
+        </w:rPr>
+      </w:pPr>
+      <w:r>
         <w:rPr>
           <w:rStyle w:val="HTML"/>
           <w:rFonts w:ascii="Consolas" w:hAnsi="Consolas" w:cs="Consolas"/>
@@ -10601,7 +10679,19 @@
           <w:bdr w:val="single" w:sz="6" w:space="0" w:color="DDDDDD" w:frame="1"/>
           <w:shd w:val="clear" w:color="auto" w:fill="FAFAFA"/>
         </w:rPr>
-      </w:pPr>
+        <w:t>git diff HEAD\^ HEAD</w:t>
+      </w:r>
+      <w:r>
+        <w:rPr>
+          <w:rStyle w:val="HTML"/>
+          <w:rFonts w:ascii="Consolas" w:hAnsi="Consolas" w:cs="Consolas" w:hint="eastAsia"/>
+          <w:color w:val="DD0055"/>
+          <w:szCs w:val="18"/>
+          <w:bdr w:val="single" w:sz="6" w:space="0" w:color="DDDDDD" w:frame="1"/>
+          <w:shd w:val="clear" w:color="auto" w:fill="FAFAFA"/>
+        </w:rPr>
+        <w:t xml:space="preserve"> </w:t>
+      </w:r>
     </w:p>
     <w:p>
       <w:pPr>
@@ -10610,13 +10700,31 @@
         <w:adjustRightInd w:val="0"/>
         <w:jc w:val="left"/>
         <w:rPr>
-          <w:rFonts w:ascii="Lucida Console" w:hAnsi="Lucida Console" w:cs="Lucida Console"/>
-          <w:kern w:val="0"/>
-          <w:sz w:val="20"/>
-          <w:szCs w:val="20"/>
-        </w:rPr>
-      </w:pPr>
-      <w:r>
+          <w:rFonts w:ascii="微软雅黑" w:eastAsia="微软雅黑" w:hAnsi="微软雅黑" w:hint="eastAsia"/>
+          <w:sz w:val="24"/>
+        </w:rPr>
+      </w:pPr>
+      <w:r>
+        <w:rPr>
+          <w:rFonts w:ascii="微软雅黑" w:eastAsia="微软雅黑" w:hAnsi="微软雅黑" w:hint="eastAsia"/>
+          <w:sz w:val="24"/>
+        </w:rPr>
+        <w:t>Git比较两个分支间所有变更的文件列表</w:t>
+      </w:r>
+      <w:r>
+        <w:rPr>
+          <w:rFonts w:ascii="微软雅黑" w:eastAsia="微软雅黑" w:hAnsi="微软雅黑" w:hint="eastAsia"/>
+          <w:sz w:val="24"/>
+        </w:rPr>
+        <w:t>：</w:t>
+      </w:r>
+    </w:p>
+    <w:p>
+      <w:pPr>
+        <w:autoSpaceDE w:val="0"/>
+        <w:autoSpaceDN w:val="0"/>
+        <w:adjustRightInd w:val="0"/>
+        <w:jc w:val="left"/>
         <w:rPr>
           <w:rStyle w:val="HTML"/>
           <w:rFonts w:ascii="Consolas" w:hAnsi="Consolas" w:cs="Consolas"/>
@@ -10625,69 +10733,31 @@
           <w:bdr w:val="single" w:sz="6" w:space="0" w:color="DDDDDD" w:frame="1"/>
           <w:shd w:val="clear" w:color="auto" w:fill="FAFAFA"/>
         </w:rPr>
-        <w:t>git diff HEAD\^ HEAD</w:t>
-      </w:r>
+      </w:pPr>
+      <w:hyperlink r:id="rId7" w:tgtFrame="_blank" w:tooltip="Git知识库" w:history="1">
+        <w:r>
+          <w:rPr>
+            <w:rStyle w:val="HTML"/>
+            <w:rFonts w:ascii="Consolas" w:hAnsi="Consolas" w:cs="Consolas"/>
+            <w:color w:val="DD0055"/>
+            <w:szCs w:val="18"/>
+            <w:bdr w:val="single" w:sz="6" w:space="0" w:color="DDDDDD" w:frame="1"/>
+            <w:shd w:val="clear" w:color="auto" w:fill="FAFAFA"/>
+          </w:rPr>
+          <w:t>Git</w:t>
+        </w:r>
+      </w:hyperlink>
       <w:r>
         <w:rPr>
           <w:rStyle w:val="HTML"/>
-          <w:rFonts w:ascii="Consolas" w:hAnsi="Consolas" w:cs="Consolas" w:hint="eastAsia"/>
+          <w:rFonts w:ascii="Consolas" w:hAnsi="Consolas" w:cs="Consolas"/>
           <w:color w:val="DD0055"/>
           <w:szCs w:val="18"/>
           <w:bdr w:val="single" w:sz="6" w:space="0" w:color="DDDDDD" w:frame="1"/>
           <w:shd w:val="clear" w:color="auto" w:fill="FAFAFA"/>
         </w:rPr>
-        <w:t xml:space="preserve"> </w:t>
-      </w:r>
-      <w:r>
-        <w:rPr>
-          <w:rFonts w:ascii="Lucida Console" w:hAnsi="Lucida Console" w:cs="Lucida Console" w:hint="eastAsia"/>
-          <w:kern w:val="0"/>
-          <w:sz w:val="20"/>
-          <w:szCs w:val="20"/>
-        </w:rPr>
-        <w:t xml:space="preserve"> </w:t>
-      </w:r>
-      <w:r>
-        <w:rPr>
-          <w:rFonts w:ascii="Lucida Console" w:hAnsi="Lucida Console" w:cs="Lucida Console" w:hint="eastAsia"/>
-          <w:kern w:val="0"/>
-          <w:sz w:val="20"/>
-          <w:szCs w:val="20"/>
-        </w:rPr>
-        <w:t>对比当前版本与上一版本</w:t>
-      </w:r>
-      <w:r>
-        <w:rPr>
-          <w:rFonts w:ascii="Lucida Console" w:hAnsi="Lucida Console" w:cs="Lucida Console" w:hint="eastAsia"/>
-          <w:kern w:val="0"/>
-          <w:sz w:val="20"/>
-          <w:szCs w:val="20"/>
-        </w:rPr>
-        <w:t xml:space="preserve"> \</w:t>
-      </w:r>
-      <w:r>
-        <w:rPr>
-          <w:rFonts w:ascii="Lucida Console" w:hAnsi="Lucida Console" w:cs="Lucida Console" w:hint="eastAsia"/>
-          <w:kern w:val="0"/>
-          <w:sz w:val="20"/>
-          <w:szCs w:val="20"/>
-        </w:rPr>
-        <w:t>是转义的作用</w:t>
-      </w:r>
-    </w:p>
-    <w:p>
-      <w:pPr>
-        <w:autoSpaceDE w:val="0"/>
-        <w:autoSpaceDN w:val="0"/>
-        <w:adjustRightInd w:val="0"/>
-        <w:jc w:val="left"/>
-        <w:rPr>
-          <w:rFonts w:ascii="Lucida Console" w:hAnsi="Lucida Console" w:cs="Lucida Console"/>
-          <w:kern w:val="0"/>
-          <w:sz w:val="20"/>
-          <w:szCs w:val="20"/>
-        </w:rPr>
-      </w:pPr>
+        <w:t> diff branch1 branch2 --stat</w:t>
+      </w:r>
     </w:p>
     <w:p>
       <w:pPr>
@@ -10712,28 +10782,32 @@
           <w:tab w:val="left" w:pos="14656"/>
         </w:tabs>
         <w:wordWrap w:val="0"/>
+        <w:snapToGrid w:val="0"/>
         <w:spacing w:after="150"/>
         <w:jc w:val="left"/>
         <w:rPr>
           <w:rFonts w:ascii="inherit" w:eastAsia="宋体" w:hAnsi="inherit" w:cs="宋体" w:hint="eastAsia"/>
           <w:color w:val="000000"/>
           <w:kern w:val="0"/>
-          <w:sz w:val="24"/>
+          <w:sz w:val="28"/>
           <w:szCs w:val="24"/>
           <w:bdr w:val="none" w:sz="0" w:space="0" w:color="auto" w:frame="1"/>
           <w:shd w:val="clear" w:color="auto" w:fill="F0F0F0"/>
         </w:rPr>
       </w:pPr>
+      <w:bookmarkStart w:id="0" w:name="_GoBack"/>
+      <w:bookmarkEnd w:id="0"/>
       <w:r>
         <w:rPr>
           <w:rFonts w:ascii="inherit" w:eastAsia="宋体" w:hAnsi="inherit" w:cs="宋体"/>
           <w:color w:val="000000"/>
           <w:kern w:val="0"/>
-          <w:sz w:val="24"/>
+          <w:sz w:val="28"/>
           <w:szCs w:val="24"/>
           <w:bdr w:val="none" w:sz="0" w:space="0" w:color="auto" w:frame="1"/>
           <w:shd w:val="clear" w:color="auto" w:fill="F0F0F0"/>
         </w:rPr>
+        <w:lastRenderedPageBreak/>
         <w:t xml:space="preserve">git diff &lt;file&gt; </w:t>
       </w:r>
       <w:r>
@@ -10741,7 +10815,7 @@
           <w:rFonts w:ascii="inherit" w:eastAsia="宋体" w:hAnsi="inherit" w:cs="宋体"/>
           <w:color w:val="888888"/>
           <w:kern w:val="0"/>
-          <w:sz w:val="24"/>
+          <w:sz w:val="28"/>
           <w:szCs w:val="24"/>
           <w:bdr w:val="none" w:sz="0" w:space="0" w:color="auto" w:frame="1"/>
           <w:shd w:val="clear" w:color="auto" w:fill="F0F0F0"/>
@@ -10753,7 +10827,7 @@
           <w:rFonts w:ascii="inherit" w:eastAsia="宋体" w:hAnsi="inherit" w:cs="宋体"/>
           <w:color w:val="888888"/>
           <w:kern w:val="0"/>
-          <w:sz w:val="24"/>
+          <w:sz w:val="28"/>
           <w:szCs w:val="24"/>
           <w:bdr w:val="none" w:sz="0" w:space="0" w:color="auto" w:frame="1"/>
           <w:shd w:val="clear" w:color="auto" w:fill="F0F0F0"/>
@@ -10765,7 +10839,7 @@
           <w:rFonts w:ascii="inherit" w:eastAsia="宋体" w:hAnsi="inherit" w:cs="宋体"/>
           <w:color w:val="888888"/>
           <w:kern w:val="0"/>
-          <w:sz w:val="24"/>
+          <w:sz w:val="28"/>
           <w:szCs w:val="24"/>
           <w:bdr w:val="none" w:sz="0" w:space="0" w:color="auto" w:frame="1"/>
           <w:shd w:val="clear" w:color="auto" w:fill="F0F0F0"/>
@@ -10796,13 +10870,14 @@
           <w:tab w:val="left" w:pos="14656"/>
         </w:tabs>
         <w:wordWrap w:val="0"/>
+        <w:snapToGrid w:val="0"/>
         <w:spacing w:after="150"/>
         <w:jc w:val="left"/>
         <w:rPr>
           <w:rFonts w:ascii="inherit" w:eastAsia="宋体" w:hAnsi="inherit" w:cs="宋体" w:hint="eastAsia"/>
           <w:color w:val="000000"/>
           <w:kern w:val="0"/>
-          <w:sz w:val="24"/>
+          <w:sz w:val="28"/>
           <w:szCs w:val="24"/>
           <w:bdr w:val="none" w:sz="0" w:space="0" w:color="auto" w:frame="1"/>
           <w:shd w:val="clear" w:color="auto" w:fill="F0F0F0"/>
@@ -10832,13 +10907,14 @@
           <w:tab w:val="left" w:pos="14656"/>
         </w:tabs>
         <w:wordWrap w:val="0"/>
+        <w:snapToGrid w:val="0"/>
         <w:spacing w:after="150"/>
         <w:jc w:val="left"/>
         <w:rPr>
           <w:rFonts w:ascii="inherit" w:eastAsia="宋体" w:hAnsi="inherit" w:cs="宋体" w:hint="eastAsia"/>
           <w:color w:val="000000"/>
           <w:kern w:val="0"/>
-          <w:sz w:val="24"/>
+          <w:sz w:val="28"/>
           <w:szCs w:val="24"/>
           <w:bdr w:val="none" w:sz="0" w:space="0" w:color="auto" w:frame="1"/>
           <w:shd w:val="clear" w:color="auto" w:fill="F0F0F0"/>
@@ -10849,7 +10925,7 @@
           <w:rFonts w:ascii="inherit" w:eastAsia="宋体" w:hAnsi="inherit" w:cs="宋体"/>
           <w:color w:val="000000"/>
           <w:kern w:val="0"/>
-          <w:sz w:val="24"/>
+          <w:sz w:val="28"/>
           <w:szCs w:val="24"/>
           <w:bdr w:val="none" w:sz="0" w:space="0" w:color="auto" w:frame="1"/>
           <w:shd w:val="clear" w:color="auto" w:fill="F0F0F0"/>
@@ -10861,7 +10937,7 @@
           <w:rFonts w:ascii="inherit" w:eastAsia="宋体" w:hAnsi="inherit" w:cs="宋体"/>
           <w:color w:val="888888"/>
           <w:kern w:val="0"/>
-          <w:sz w:val="24"/>
+          <w:sz w:val="28"/>
           <w:szCs w:val="24"/>
           <w:bdr w:val="none" w:sz="0" w:space="0" w:color="auto" w:frame="1"/>
           <w:shd w:val="clear" w:color="auto" w:fill="F0F0F0"/>
@@ -10873,7 +10949,7 @@
           <w:rFonts w:ascii="inherit" w:eastAsia="宋体" w:hAnsi="inherit" w:cs="宋体"/>
           <w:color w:val="888888"/>
           <w:kern w:val="0"/>
-          <w:sz w:val="24"/>
+          <w:sz w:val="28"/>
           <w:szCs w:val="24"/>
           <w:bdr w:val="none" w:sz="0" w:space="0" w:color="auto" w:frame="1"/>
           <w:shd w:val="clear" w:color="auto" w:fill="F0F0F0"/>
@@ -10904,13 +10980,14 @@
           <w:tab w:val="left" w:pos="14656"/>
         </w:tabs>
         <w:wordWrap w:val="0"/>
+        <w:snapToGrid w:val="0"/>
         <w:spacing w:after="150"/>
         <w:jc w:val="left"/>
         <w:rPr>
           <w:rFonts w:ascii="inherit" w:eastAsia="宋体" w:hAnsi="inherit" w:cs="宋体" w:hint="eastAsia"/>
           <w:color w:val="000000"/>
           <w:kern w:val="0"/>
-          <w:sz w:val="24"/>
+          <w:sz w:val="28"/>
           <w:szCs w:val="24"/>
           <w:bdr w:val="none" w:sz="0" w:space="0" w:color="auto" w:frame="1"/>
           <w:shd w:val="clear" w:color="auto" w:fill="F0F0F0"/>
@@ -10940,13 +11017,14 @@
           <w:tab w:val="left" w:pos="14656"/>
         </w:tabs>
         <w:wordWrap w:val="0"/>
+        <w:snapToGrid w:val="0"/>
         <w:spacing w:after="150"/>
         <w:jc w:val="left"/>
         <w:rPr>
           <w:rFonts w:ascii="inherit" w:eastAsia="宋体" w:hAnsi="inherit" w:cs="宋体" w:hint="eastAsia"/>
           <w:color w:val="000000"/>
           <w:kern w:val="0"/>
-          <w:sz w:val="24"/>
+          <w:sz w:val="28"/>
           <w:szCs w:val="24"/>
           <w:bdr w:val="none" w:sz="0" w:space="0" w:color="auto" w:frame="1"/>
           <w:shd w:val="clear" w:color="auto" w:fill="F0F0F0"/>
@@ -10957,7 +11035,7 @@
           <w:rFonts w:ascii="inherit" w:eastAsia="宋体" w:hAnsi="inherit" w:cs="宋体"/>
           <w:color w:val="000000"/>
           <w:kern w:val="0"/>
-          <w:sz w:val="24"/>
+          <w:sz w:val="28"/>
           <w:szCs w:val="24"/>
           <w:bdr w:val="none" w:sz="0" w:space="0" w:color="auto" w:frame="1"/>
           <w:shd w:val="clear" w:color="auto" w:fill="F0F0F0"/>
@@ -10969,7 +11047,7 @@
           <w:rFonts w:ascii="inherit" w:eastAsia="宋体" w:hAnsi="inherit" w:cs="宋体"/>
           <w:color w:val="888888"/>
           <w:kern w:val="0"/>
-          <w:sz w:val="24"/>
+          <w:sz w:val="28"/>
           <w:szCs w:val="24"/>
           <w:bdr w:val="none" w:sz="0" w:space="0" w:color="auto" w:frame="1"/>
           <w:shd w:val="clear" w:color="auto" w:fill="F0F0F0"/>
@@ -10981,7 +11059,7 @@
           <w:rFonts w:ascii="inherit" w:eastAsia="宋体" w:hAnsi="inherit" w:cs="宋体"/>
           <w:color w:val="888888"/>
           <w:kern w:val="0"/>
-          <w:sz w:val="24"/>
+          <w:sz w:val="28"/>
           <w:szCs w:val="24"/>
           <w:bdr w:val="none" w:sz="0" w:space="0" w:color="auto" w:frame="1"/>
           <w:shd w:val="clear" w:color="auto" w:fill="F0F0F0"/>
@@ -11012,13 +11090,14 @@
           <w:tab w:val="left" w:pos="14656"/>
         </w:tabs>
         <w:wordWrap w:val="0"/>
+        <w:snapToGrid w:val="0"/>
         <w:spacing w:after="150"/>
         <w:jc w:val="left"/>
         <w:rPr>
           <w:rFonts w:ascii="inherit" w:eastAsia="宋体" w:hAnsi="inherit" w:cs="宋体" w:hint="eastAsia"/>
           <w:color w:val="000000"/>
           <w:kern w:val="0"/>
-          <w:sz w:val="24"/>
+          <w:sz w:val="28"/>
           <w:szCs w:val="24"/>
           <w:bdr w:val="none" w:sz="0" w:space="0" w:color="auto" w:frame="1"/>
           <w:shd w:val="clear" w:color="auto" w:fill="F0F0F0"/>
@@ -11048,13 +11127,14 @@
           <w:tab w:val="left" w:pos="14656"/>
         </w:tabs>
         <w:wordWrap w:val="0"/>
+        <w:snapToGrid w:val="0"/>
         <w:spacing w:after="150"/>
         <w:jc w:val="left"/>
         <w:rPr>
           <w:rFonts w:ascii="inherit" w:eastAsia="宋体" w:hAnsi="inherit" w:cs="宋体" w:hint="eastAsia"/>
           <w:color w:val="000000"/>
           <w:kern w:val="0"/>
-          <w:sz w:val="24"/>
+          <w:sz w:val="28"/>
           <w:szCs w:val="24"/>
           <w:bdr w:val="none" w:sz="0" w:space="0" w:color="auto" w:frame="1"/>
           <w:shd w:val="clear" w:color="auto" w:fill="F0F0F0"/>
@@ -11065,7 +11145,7 @@
           <w:rFonts w:ascii="inherit" w:eastAsia="宋体" w:hAnsi="inherit" w:cs="宋体"/>
           <w:color w:val="000000"/>
           <w:kern w:val="0"/>
-          <w:sz w:val="24"/>
+          <w:sz w:val="28"/>
           <w:szCs w:val="24"/>
           <w:bdr w:val="none" w:sz="0" w:space="0" w:color="auto" w:frame="1"/>
           <w:shd w:val="clear" w:color="auto" w:fill="F0F0F0"/>
@@ -11077,7 +11157,7 @@
           <w:rFonts w:ascii="inherit" w:eastAsia="宋体" w:hAnsi="inherit" w:cs="宋体"/>
           <w:color w:val="888888"/>
           <w:kern w:val="0"/>
-          <w:sz w:val="24"/>
+          <w:sz w:val="28"/>
           <w:szCs w:val="24"/>
           <w:bdr w:val="none" w:sz="0" w:space="0" w:color="auto" w:frame="1"/>
           <w:shd w:val="clear" w:color="auto" w:fill="F0F0F0"/>
@@ -11089,7 +11169,7 @@
           <w:rFonts w:ascii="inherit" w:eastAsia="宋体" w:hAnsi="inherit" w:cs="宋体"/>
           <w:color w:val="888888"/>
           <w:kern w:val="0"/>
-          <w:sz w:val="24"/>
+          <w:sz w:val="28"/>
           <w:szCs w:val="24"/>
           <w:bdr w:val="none" w:sz="0" w:space="0" w:color="auto" w:frame="1"/>
           <w:shd w:val="clear" w:color="auto" w:fill="F0F0F0"/>
@@ -11120,13 +11200,14 @@
           <w:tab w:val="left" w:pos="14656"/>
         </w:tabs>
         <w:wordWrap w:val="0"/>
+        <w:snapToGrid w:val="0"/>
         <w:spacing w:after="150"/>
         <w:jc w:val="left"/>
         <w:rPr>
           <w:rFonts w:ascii="inherit" w:eastAsia="宋体" w:hAnsi="inherit" w:cs="宋体" w:hint="eastAsia"/>
           <w:color w:val="000000"/>
           <w:kern w:val="0"/>
-          <w:sz w:val="24"/>
+          <w:sz w:val="28"/>
           <w:szCs w:val="24"/>
           <w:bdr w:val="none" w:sz="0" w:space="0" w:color="auto" w:frame="1"/>
           <w:shd w:val="clear" w:color="auto" w:fill="F0F0F0"/>
@@ -11156,13 +11237,14 @@
           <w:tab w:val="left" w:pos="14656"/>
         </w:tabs>
         <w:wordWrap w:val="0"/>
+        <w:snapToGrid w:val="0"/>
         <w:spacing w:after="150"/>
         <w:jc w:val="left"/>
         <w:rPr>
           <w:rFonts w:ascii="inherit" w:eastAsia="宋体" w:hAnsi="inherit" w:cs="宋体" w:hint="eastAsia"/>
           <w:color w:val="000000"/>
           <w:kern w:val="0"/>
-          <w:sz w:val="24"/>
+          <w:sz w:val="28"/>
           <w:szCs w:val="24"/>
           <w:bdr w:val="none" w:sz="0" w:space="0" w:color="auto" w:frame="1"/>
           <w:shd w:val="clear" w:color="auto" w:fill="F0F0F0"/>
@@ -11173,12 +11255,11 @@
           <w:rFonts w:ascii="inherit" w:eastAsia="宋体" w:hAnsi="inherit" w:cs="宋体"/>
           <w:color w:val="000000"/>
           <w:kern w:val="0"/>
-          <w:sz w:val="24"/>
+          <w:sz w:val="28"/>
           <w:szCs w:val="24"/>
           <w:bdr w:val="none" w:sz="0" w:space="0" w:color="auto" w:frame="1"/>
           <w:shd w:val="clear" w:color="auto" w:fill="F0F0F0"/>
         </w:rPr>
-        <w:lastRenderedPageBreak/>
         <w:t xml:space="preserve">git diff --cached </w:t>
       </w:r>
       <w:r>
@@ -11186,7 +11267,7 @@
           <w:rFonts w:ascii="inherit" w:eastAsia="宋体" w:hAnsi="inherit" w:cs="宋体"/>
           <w:color w:val="888888"/>
           <w:kern w:val="0"/>
-          <w:sz w:val="24"/>
+          <w:sz w:val="28"/>
           <w:szCs w:val="24"/>
           <w:bdr w:val="none" w:sz="0" w:space="0" w:color="auto" w:frame="1"/>
           <w:shd w:val="clear" w:color="auto" w:fill="F0F0F0"/>
@@ -11198,7 +11279,7 @@
           <w:rFonts w:ascii="inherit" w:eastAsia="宋体" w:hAnsi="inherit" w:cs="宋体"/>
           <w:color w:val="888888"/>
           <w:kern w:val="0"/>
-          <w:sz w:val="24"/>
+          <w:sz w:val="28"/>
           <w:szCs w:val="24"/>
           <w:bdr w:val="none" w:sz="0" w:space="0" w:color="auto" w:frame="1"/>
           <w:shd w:val="clear" w:color="auto" w:fill="F0F0F0"/>
@@ -11229,13 +11310,14 @@
           <w:tab w:val="left" w:pos="14656"/>
         </w:tabs>
         <w:wordWrap w:val="0"/>
+        <w:snapToGrid w:val="0"/>
         <w:spacing w:after="150"/>
         <w:jc w:val="left"/>
         <w:rPr>
           <w:rFonts w:ascii="inherit" w:eastAsia="宋体" w:hAnsi="inherit" w:cs="宋体" w:hint="eastAsia"/>
           <w:color w:val="000000"/>
           <w:kern w:val="0"/>
-          <w:sz w:val="24"/>
+          <w:sz w:val="28"/>
           <w:szCs w:val="24"/>
           <w:bdr w:val="none" w:sz="0" w:space="0" w:color="auto" w:frame="1"/>
           <w:shd w:val="clear" w:color="auto" w:fill="F0F0F0"/>
@@ -11265,12 +11347,14 @@
           <w:tab w:val="left" w:pos="14656"/>
         </w:tabs>
         <w:wordWrap w:val="0"/>
+        <w:snapToGrid w:val="0"/>
         <w:spacing w:after="150"/>
         <w:jc w:val="left"/>
         <w:rPr>
           <w:rFonts w:ascii="inherit" w:eastAsia="宋体" w:hAnsi="inherit" w:cs="宋体" w:hint="eastAsia"/>
           <w:color w:val="333333"/>
           <w:kern w:val="0"/>
+          <w:sz w:val="22"/>
           <w:szCs w:val="21"/>
         </w:rPr>
       </w:pPr>
@@ -11279,7 +11363,7 @@
           <w:rFonts w:ascii="inherit" w:eastAsia="宋体" w:hAnsi="inherit" w:cs="宋体"/>
           <w:color w:val="000000"/>
           <w:kern w:val="0"/>
-          <w:sz w:val="24"/>
+          <w:sz w:val="28"/>
           <w:szCs w:val="24"/>
           <w:bdr w:val="none" w:sz="0" w:space="0" w:color="auto" w:frame="1"/>
           <w:shd w:val="clear" w:color="auto" w:fill="F0F0F0"/>
@@ -11291,7 +11375,7 @@
           <w:rFonts w:ascii="inherit" w:eastAsia="宋体" w:hAnsi="inherit" w:cs="宋体"/>
           <w:color w:val="888888"/>
           <w:kern w:val="0"/>
-          <w:sz w:val="24"/>
+          <w:sz w:val="28"/>
           <w:szCs w:val="24"/>
           <w:bdr w:val="none" w:sz="0" w:space="0" w:color="auto" w:frame="1"/>
           <w:shd w:val="clear" w:color="auto" w:fill="F0F0F0"/>
@@ -11303,7 +11387,7 @@
           <w:rFonts w:ascii="inherit" w:eastAsia="宋体" w:hAnsi="inherit" w:cs="宋体"/>
           <w:color w:val="888888"/>
           <w:kern w:val="0"/>
-          <w:sz w:val="24"/>
+          <w:sz w:val="28"/>
           <w:szCs w:val="24"/>
           <w:bdr w:val="none" w:sz="0" w:space="0" w:color="auto" w:frame="1"/>
           <w:shd w:val="clear" w:color="auto" w:fill="F0F0F0"/>
@@ -11973,6 +12057,7 @@
           <w:kern w:val="0"/>
           <w:szCs w:val="21"/>
         </w:rPr>
+        <w:lastRenderedPageBreak/>
         <w:t>实际上是存储在仓库中的一个独立对象，它有自身的校验和信息，包含着标签的名字，标签说明，标签本身也允许使用</w:t>
       </w:r>
       <w:r>
@@ -12303,7 +12388,6 @@
           <w:kern w:val="0"/>
           <w:szCs w:val="21"/>
         </w:rPr>
-        <w:lastRenderedPageBreak/>
         <w:t> </w:t>
       </w:r>
     </w:p>
@@ -13461,6 +13545,7 @@
           <w:kern w:val="0"/>
           <w:szCs w:val="21"/>
         </w:rPr>
+        <w:lastRenderedPageBreak/>
         <w:t>但是目前这个标签仅仅是提交到了本地</w:t>
       </w:r>
       <w:r>
@@ -14123,7 +14208,6 @@
                 <w:sz w:val="24"/>
                 <w:szCs w:val="24"/>
               </w:rPr>
-              <w:lastRenderedPageBreak/>
               <w:t>1</w:t>
             </w:r>
           </w:p>
@@ -14589,7 +14673,7 @@
         </w:rPr>
         <w:t xml:space="preserve"> </w:t>
       </w:r>
-      <w:hyperlink r:id="rId7" w:history="1">
+      <w:hyperlink r:id="rId8" w:history="1">
         <w:r>
           <w:rPr>
             <w:rStyle w:val="HTML"/>
@@ -14798,7 +14882,6 @@
     <w:p>
       <w:pPr>
         <w:rPr>
-          <w:rFonts w:hint="eastAsia"/>
           <w:sz w:val="24"/>
         </w:rPr>
       </w:pPr>
@@ -14812,6 +14895,7 @@
           <w:bdr w:val="single" w:sz="6" w:space="0" w:color="DDDDDD" w:frame="1"/>
           <w:shd w:val="clear" w:color="auto" w:fill="FAFAFA"/>
         </w:rPr>
+        <w:lastRenderedPageBreak/>
         <w:t>git remote –v</w:t>
       </w:r>
       <w:r>
@@ -14826,8 +14910,6 @@
         </w:rPr>
         <w:t xml:space="preserve"> </w:t>
       </w:r>
-      <w:bookmarkStart w:id="0" w:name="_GoBack"/>
-      <w:bookmarkEnd w:id="0"/>
       <w:r>
         <w:rPr>
           <w:rFonts w:hint="eastAsia"/>
@@ -15074,7 +15156,6 @@
           <w:sz w:val="30"/>
           <w:szCs w:val="30"/>
         </w:rPr>
-        <w:lastRenderedPageBreak/>
         <w:t>跟踪</w:t>
       </w:r>
     </w:p>
@@ -15948,6 +16029,7 @@
           <w:kern w:val="0"/>
           <w:sz w:val="22"/>
         </w:rPr>
+        <w:lastRenderedPageBreak/>
         <w:t>Merge made by the 'recursive' strategy.</w:t>
       </w:r>
     </w:p>

</xml_diff>

<commit_message>
add ignore file doesnt make sense
</commit_message>
<xml_diff>
--- a/版本控制/Git/git命令大全.docx
+++ b/版本控制/Git/git命令大全.docx
@@ -10638,7 +10638,7 @@
     <w:p>
       <w:pPr>
         <w:rPr>
-          <w:rFonts w:ascii="微软雅黑" w:eastAsia="微软雅黑" w:hAnsi="微软雅黑" w:hint="eastAsia"/>
+          <w:rFonts w:ascii="微软雅黑" w:eastAsia="微软雅黑" w:hAnsi="微软雅黑"/>
           <w:sz w:val="24"/>
         </w:rPr>
       </w:pPr>
@@ -10664,7 +10664,7 @@
         <w:adjustRightInd w:val="0"/>
         <w:jc w:val="left"/>
         <w:rPr>
-          <w:rFonts w:ascii="Lucida Console" w:hAnsi="Lucida Console" w:cs="Lucida Console" w:hint="eastAsia"/>
+          <w:rFonts w:ascii="Lucida Console" w:hAnsi="Lucida Console" w:cs="Lucida Console"/>
           <w:kern w:val="0"/>
           <w:sz w:val="20"/>
           <w:szCs w:val="20"/>
@@ -10700,7 +10700,7 @@
         <w:adjustRightInd w:val="0"/>
         <w:jc w:val="left"/>
         <w:rPr>
-          <w:rFonts w:ascii="微软雅黑" w:eastAsia="微软雅黑" w:hAnsi="微软雅黑" w:hint="eastAsia"/>
+          <w:rFonts w:ascii="微软雅黑" w:eastAsia="微软雅黑" w:hAnsi="微软雅黑"/>
           <w:sz w:val="24"/>
         </w:rPr>
       </w:pPr>
@@ -10795,8 +10795,6 @@
           <w:shd w:val="clear" w:color="auto" w:fill="F0F0F0"/>
         </w:rPr>
       </w:pPr>
-      <w:bookmarkStart w:id="0" w:name="_GoBack"/>
-      <w:bookmarkEnd w:id="0"/>
       <w:r>
         <w:rPr>
           <w:rFonts w:ascii="inherit" w:eastAsia="宋体" w:hAnsi="inherit" w:cs="宋体"/>
@@ -15923,7 +15921,7 @@
         <w:jc w:val="left"/>
         <w:rPr>
           <w:rStyle w:val="HTML"/>
-          <w:rFonts w:ascii="Consolas" w:hAnsi="Consolas" w:cs="Consolas"/>
+          <w:rFonts w:ascii="Consolas" w:hAnsi="Consolas" w:cs="Consolas" w:hint="eastAsia"/>
           <w:color w:val="DD0055"/>
           <w:sz w:val="28"/>
           <w:szCs w:val="18"/>
@@ -15931,6 +15929,219 @@
           <w:shd w:val="clear" w:color="auto" w:fill="FAFAFA"/>
         </w:rPr>
       </w:pPr>
+    </w:p>
+    <w:p>
+      <w:pPr>
+        <w:widowControl/>
+        <w:jc w:val="left"/>
+        <w:rPr>
+          <w:rStyle w:val="HTML"/>
+          <w:rFonts w:ascii="Consolas" w:hAnsi="Consolas" w:cs="Consolas" w:hint="eastAsia"/>
+          <w:color w:val="DD0055"/>
+          <w:sz w:val="28"/>
+          <w:szCs w:val="18"/>
+          <w:bdr w:val="single" w:sz="6" w:space="0" w:color="DDDDDD" w:frame="1"/>
+          <w:shd w:val="clear" w:color="auto" w:fill="FAFAFA"/>
+        </w:rPr>
+      </w:pPr>
+    </w:p>
+    <w:p>
+      <w:pPr>
+        <w:widowControl/>
+        <w:jc w:val="left"/>
+        <w:rPr>
+          <w:rStyle w:val="HTML"/>
+          <w:rFonts w:ascii="Consolas" w:hAnsi="Consolas" w:cs="Consolas" w:hint="eastAsia"/>
+          <w:color w:val="DD0055"/>
+          <w:sz w:val="28"/>
+          <w:szCs w:val="18"/>
+          <w:bdr w:val="single" w:sz="6" w:space="0" w:color="DDDDDD" w:frame="1"/>
+          <w:shd w:val="clear" w:color="auto" w:fill="FAFAFA"/>
+        </w:rPr>
+      </w:pPr>
+    </w:p>
+    <w:p>
+      <w:pPr>
+        <w:widowControl/>
+        <w:jc w:val="left"/>
+        <w:rPr>
+          <w:rStyle w:val="HTML"/>
+          <w:rFonts w:ascii="Consolas" w:hAnsi="Consolas" w:cs="Consolas" w:hint="eastAsia"/>
+          <w:color w:val="DD0055"/>
+          <w:sz w:val="28"/>
+          <w:szCs w:val="18"/>
+          <w:bdr w:val="single" w:sz="6" w:space="0" w:color="DDDDDD" w:frame="1"/>
+          <w:shd w:val="clear" w:color="auto" w:fill="FAFAFA"/>
+        </w:rPr>
+      </w:pPr>
+    </w:p>
+    <w:p>
+      <w:pPr>
+        <w:widowControl/>
+        <w:jc w:val="left"/>
+        <w:rPr>
+          <w:rStyle w:val="HTML"/>
+          <w:rFonts w:ascii="Consolas" w:hAnsi="Consolas" w:cs="Consolas" w:hint="eastAsia"/>
+          <w:color w:val="DD0055"/>
+          <w:sz w:val="28"/>
+          <w:szCs w:val="18"/>
+          <w:bdr w:val="single" w:sz="6" w:space="0" w:color="DDDDDD" w:frame="1"/>
+          <w:shd w:val="clear" w:color="auto" w:fill="FAFAFA"/>
+        </w:rPr>
+      </w:pPr>
+      <w:r>
+        <w:rPr>
+          <w:rStyle w:val="HTML"/>
+          <w:rFonts w:ascii="Consolas" w:hAnsi="Consolas" w:cs="Consolas" w:hint="eastAsia"/>
+          <w:color w:val="DD0055"/>
+          <w:sz w:val="28"/>
+          <w:szCs w:val="18"/>
+          <w:bdr w:val="single" w:sz="6" w:space="0" w:color="DDDDDD" w:frame="1"/>
+          <w:shd w:val="clear" w:color="auto" w:fill="FAFAFA"/>
+        </w:rPr>
+        <w:lastRenderedPageBreak/>
+        <w:t>Git</w:t>
+      </w:r>
+      <w:r>
+        <w:rPr>
+          <w:rStyle w:val="HTML"/>
+          <w:rFonts w:ascii="Consolas" w:hAnsi="Consolas" w:cs="Consolas" w:hint="eastAsia"/>
+          <w:color w:val="DD0055"/>
+          <w:sz w:val="28"/>
+          <w:szCs w:val="18"/>
+          <w:bdr w:val="single" w:sz="6" w:space="0" w:color="DDDDDD" w:frame="1"/>
+          <w:shd w:val="clear" w:color="auto" w:fill="FAFAFA"/>
+        </w:rPr>
+        <w:t>中</w:t>
+      </w:r>
+      <w:r>
+        <w:rPr>
+          <w:rStyle w:val="HTML"/>
+          <w:rFonts w:ascii="Consolas" w:hAnsi="Consolas" w:cs="Consolas" w:hint="eastAsia"/>
+          <w:color w:val="DD0055"/>
+          <w:sz w:val="28"/>
+          <w:szCs w:val="18"/>
+          <w:bdr w:val="single" w:sz="6" w:space="0" w:color="DDDDDD" w:frame="1"/>
+          <w:shd w:val="clear" w:color="auto" w:fill="FAFAFA"/>
+        </w:rPr>
+        <w:t>.gitignore</w:t>
+      </w:r>
+      <w:r>
+        <w:rPr>
+          <w:rStyle w:val="HTML"/>
+          <w:rFonts w:ascii="Consolas" w:hAnsi="Consolas" w:cs="Consolas" w:hint="eastAsia"/>
+          <w:color w:val="DD0055"/>
+          <w:sz w:val="28"/>
+          <w:szCs w:val="18"/>
+          <w:bdr w:val="single" w:sz="6" w:space="0" w:color="DDDDDD" w:frame="1"/>
+          <w:shd w:val="clear" w:color="auto" w:fill="FAFAFA"/>
+        </w:rPr>
+        <w:t>文件不起作用</w:t>
+      </w:r>
+    </w:p>
+    <w:p>
+      <w:pPr>
+        <w:widowControl/>
+        <w:shd w:val="clear" w:color="auto" w:fill="FFFFFF"/>
+        <w:jc w:val="left"/>
+        <w:rPr>
+          <w:rFonts w:ascii="Verdana" w:eastAsia="宋体" w:hAnsi="Verdana" w:cs="宋体"/>
+          <w:color w:val="000000"/>
+          <w:kern w:val="0"/>
+          <w:sz w:val="18"/>
+          <w:szCs w:val="18"/>
+        </w:rPr>
+      </w:pPr>
+      <w:r>
+        <w:rPr>
+          <w:rFonts w:ascii="宋体" w:eastAsia="宋体" w:hAnsi="宋体" w:cs="宋体"/>
+          <w:color w:val="000000"/>
+          <w:kern w:val="0"/>
+          <w:sz w:val="24"/>
+          <w:szCs w:val="24"/>
+        </w:rPr>
+        <w:t>git rm</w:t>
+      </w:r>
+      <w:r>
+        <w:rPr>
+          <w:rFonts w:ascii="Verdana" w:eastAsia="宋体" w:hAnsi="Verdana" w:cs="宋体"/>
+          <w:color w:val="000000"/>
+          <w:kern w:val="0"/>
+          <w:sz w:val="18"/>
+          <w:szCs w:val="18"/>
+        </w:rPr>
+        <w:t> </w:t>
+      </w:r>
+      <w:r>
+        <w:rPr>
+          <w:rFonts w:ascii="宋体" w:eastAsia="宋体" w:hAnsi="宋体" w:cs="宋体"/>
+          <w:color w:val="000000"/>
+          <w:kern w:val="0"/>
+          <w:sz w:val="24"/>
+          <w:szCs w:val="24"/>
+        </w:rPr>
+        <w:t>-r --cached .</w:t>
+      </w:r>
+      <w:r>
+        <w:rPr>
+          <w:rFonts w:ascii="宋体" w:eastAsia="宋体" w:hAnsi="宋体" w:cs="宋体" w:hint="eastAsia"/>
+          <w:color w:val="000000"/>
+          <w:kern w:val="0"/>
+          <w:sz w:val="24"/>
+          <w:szCs w:val="24"/>
+        </w:rPr>
+        <w:t xml:space="preserve">      </w:t>
+      </w:r>
+      <w:bookmarkStart w:id="0" w:name="_GoBack"/>
+      <w:bookmarkEnd w:id="0"/>
+    </w:p>
+    <w:p>
+      <w:pPr>
+        <w:widowControl/>
+        <w:shd w:val="clear" w:color="auto" w:fill="FFFFFF"/>
+        <w:jc w:val="left"/>
+        <w:rPr>
+          <w:rFonts w:ascii="Verdana" w:eastAsia="宋体" w:hAnsi="Verdana" w:cs="宋体"/>
+          <w:color w:val="000000"/>
+          <w:kern w:val="0"/>
+          <w:sz w:val="18"/>
+          <w:szCs w:val="18"/>
+        </w:rPr>
+      </w:pPr>
+      <w:r>
+        <w:rPr>
+          <w:rFonts w:ascii="宋体" w:eastAsia="宋体" w:hAnsi="宋体" w:cs="宋体"/>
+          <w:color w:val="000000"/>
+          <w:kern w:val="0"/>
+          <w:sz w:val="24"/>
+          <w:szCs w:val="24"/>
+        </w:rPr>
+        <w:t>git add .</w:t>
+      </w:r>
+    </w:p>
+    <w:p>
+      <w:pPr>
+        <w:widowControl/>
+        <w:shd w:val="clear" w:color="auto" w:fill="FFFFFF"/>
+        <w:jc w:val="left"/>
+        <w:rPr>
+          <w:rFonts w:ascii="Verdana" w:eastAsia="宋体" w:hAnsi="Verdana" w:cs="宋体"/>
+          <w:color w:val="000000"/>
+          <w:kern w:val="0"/>
+          <w:sz w:val="18"/>
+          <w:szCs w:val="18"/>
+        </w:rPr>
+      </w:pPr>
+      <w:r>
+        <w:rPr>
+          <w:rFonts w:ascii="宋体" w:eastAsia="宋体" w:hAnsi="宋体" w:cs="宋体"/>
+          <w:color w:val="000000"/>
+          <w:kern w:val="0"/>
+          <w:sz w:val="24"/>
+          <w:szCs w:val="24"/>
+        </w:rPr>
+        <w:t>git commit -m 'update .gitignore'</w:t>
+      </w:r>
     </w:p>
     <w:p>
       <w:pPr>
@@ -15961,6 +16172,21 @@
           <w:shd w:val="clear" w:color="auto" w:fill="FAFAFA"/>
         </w:rPr>
       </w:pPr>
+    </w:p>
+    <w:p>
+      <w:pPr>
+        <w:widowControl/>
+        <w:jc w:val="left"/>
+        <w:rPr>
+          <w:rStyle w:val="HTML"/>
+          <w:rFonts w:ascii="Consolas" w:hAnsi="Consolas" w:cs="Consolas"/>
+          <w:color w:val="DD0055"/>
+          <w:sz w:val="28"/>
+          <w:szCs w:val="18"/>
+          <w:bdr w:val="single" w:sz="6" w:space="0" w:color="DDDDDD" w:frame="1"/>
+          <w:shd w:val="clear" w:color="auto" w:fill="FAFAFA"/>
+        </w:rPr>
+      </w:pPr>
       <w:r>
         <w:rPr>
           <w:rStyle w:val="HTML"/>
@@ -16029,7 +16255,6 @@
           <w:kern w:val="0"/>
           <w:sz w:val="22"/>
         </w:rPr>
-        <w:lastRenderedPageBreak/>
         <w:t>Merge made by the 'recursive' strategy.</w:t>
       </w:r>
     </w:p>
@@ -17138,7 +17363,7 @@
         <a:sysClr val="windowText" lastClr="000000"/>
       </a:dk1>
       <a:lt1>
-        <a:sysClr val="window" lastClr="FFFFFF"/>
+        <a:sysClr val="window" lastClr="CEEACA"/>
       </a:lt1>
       <a:dk2>
         <a:srgbClr val="1F497D"/>

</xml_diff>

<commit_message>
add reset and revert
</commit_message>
<xml_diff>
--- a/版本控制/Git/git命令大全.docx
+++ b/版本控制/Git/git命令大全.docx
@@ -7328,6 +7328,9 @@
     <w:p>
       <w:pPr>
         <w:rPr>
+          <w:rFonts w:hint="eastAsia"/>
+          <w:b/>
+          <w:color w:val="4F6228" w:themeColor="accent3" w:themeShade="80"/>
           <w:sz w:val="24"/>
         </w:rPr>
       </w:pPr>
@@ -7367,6 +7370,255 @@
     <w:p>
       <w:pPr>
         <w:rPr>
+          <w:rFonts w:ascii="Arial" w:hAnsi="Arial" w:cs="Arial" w:hint="eastAsia"/>
+          <w:color w:val="4F4F4F"/>
+          <w:shd w:val="clear" w:color="auto" w:fill="FFFFFF"/>
+        </w:rPr>
+      </w:pPr>
+      <w:r>
+        <w:rPr>
+          <w:rFonts w:hint="eastAsia"/>
+          <w:b/>
+          <w:color w:val="4F6228" w:themeColor="accent3" w:themeShade="80"/>
+          <w:sz w:val="24"/>
+        </w:rPr>
+        <w:t>g</w:t>
+      </w:r>
+      <w:r>
+        <w:rPr>
+          <w:b/>
+          <w:color w:val="4F6228" w:themeColor="accent3" w:themeShade="80"/>
+          <w:sz w:val="24"/>
+        </w:rPr>
+        <w:t xml:space="preserve">it </w:t>
+      </w:r>
+      <w:r>
+        <w:rPr>
+          <w:rFonts w:hint="eastAsia"/>
+          <w:b/>
+          <w:color w:val="4F6228" w:themeColor="accent3" w:themeShade="80"/>
+          <w:sz w:val="24"/>
+        </w:rPr>
+        <w:t>revert</w:t>
+      </w:r>
+      <w:r>
+        <w:rPr>
+          <w:rFonts w:hint="eastAsia"/>
+          <w:b/>
+          <w:color w:val="4F6228" w:themeColor="accent3" w:themeShade="80"/>
+          <w:sz w:val="24"/>
+        </w:rPr>
+        <w:t xml:space="preserve"> </w:t>
+      </w:r>
+      <w:r>
+        <w:rPr>
+          <w:rFonts w:hint="eastAsia"/>
+          <w:sz w:val="24"/>
+        </w:rPr>
+        <w:t>#</w:t>
+      </w:r>
+      <w:r>
+        <w:rPr>
+          <w:rFonts w:ascii="Arial" w:hAnsi="Arial" w:cs="Arial"/>
+          <w:color w:val="4F4F4F"/>
+          <w:shd w:val="clear" w:color="auto" w:fill="FFFFFF"/>
+        </w:rPr>
+        <w:t>原理：根据你要回退的提交所做的改动做相反的改动，然后重新提交代码，使代码达到没有这些旧提交所能达到的状态。</w:t>
+      </w:r>
+    </w:p>
+    <w:p>
+      <w:pPr>
+        <w:rPr>
+          <w:rFonts w:ascii="FangSong_GB2312" w:hAnsi="FangSong_GB2312" w:hint="eastAsia"/>
+          <w:color w:val="4F4F4F"/>
+          <w:szCs w:val="21"/>
+          <w:shd w:val="clear" w:color="auto" w:fill="FFFFFF"/>
+        </w:rPr>
+      </w:pPr>
+      <w:r>
+        <w:rPr>
+          <w:rFonts w:hint="eastAsia"/>
+          <w:b/>
+          <w:color w:val="4F6228" w:themeColor="accent3" w:themeShade="80"/>
+          <w:sz w:val="24"/>
+        </w:rPr>
+        <w:t>g</w:t>
+      </w:r>
+      <w:r>
+        <w:rPr>
+          <w:b/>
+          <w:color w:val="4F6228" w:themeColor="accent3" w:themeShade="80"/>
+          <w:sz w:val="24"/>
+        </w:rPr>
+        <w:t xml:space="preserve">it </w:t>
+      </w:r>
+      <w:r>
+        <w:rPr>
+          <w:rFonts w:hint="eastAsia"/>
+          <w:b/>
+          <w:color w:val="4F6228" w:themeColor="accent3" w:themeShade="80"/>
+          <w:sz w:val="24"/>
+        </w:rPr>
+        <w:t>revert</w:t>
+      </w:r>
+      <w:r>
+        <w:rPr>
+          <w:rFonts w:hint="eastAsia"/>
+          <w:b/>
+          <w:color w:val="4F6228" w:themeColor="accent3" w:themeShade="80"/>
+          <w:sz w:val="24"/>
+        </w:rPr>
+        <w:t xml:space="preserve"> </w:t>
+      </w:r>
+      <w:r>
+        <w:rPr>
+          <w:rFonts w:hint="eastAsia"/>
+          <w:sz w:val="24"/>
+        </w:rPr>
+        <w:t>#</w:t>
+      </w:r>
+      <w:r>
+        <w:rPr>
+          <w:rFonts w:ascii="FangSong_GB2312" w:hAnsi="FangSong_GB2312"/>
+          <w:color w:val="4F4F4F"/>
+          <w:szCs w:val="21"/>
+          <w:shd w:val="clear" w:color="auto" w:fill="FFFFFF"/>
+        </w:rPr>
+        <w:t>用于反转提交</w:t>
+      </w:r>
+      <w:r>
+        <w:rPr>
+          <w:rFonts w:ascii="FangSong_GB2312" w:hAnsi="FangSong_GB2312"/>
+          <w:color w:val="4F4F4F"/>
+          <w:szCs w:val="21"/>
+          <w:shd w:val="clear" w:color="auto" w:fill="FFFFFF"/>
+        </w:rPr>
+        <w:t>,</w:t>
+      </w:r>
+      <w:r>
+        <w:rPr>
+          <w:rFonts w:ascii="FangSong_GB2312" w:hAnsi="FangSong_GB2312"/>
+          <w:color w:val="4F4F4F"/>
+          <w:szCs w:val="21"/>
+          <w:shd w:val="clear" w:color="auto" w:fill="FFFFFF"/>
+        </w:rPr>
+        <w:t>执行</w:t>
+      </w:r>
+      <w:r>
+        <w:rPr>
+          <w:rFonts w:hint="eastAsia"/>
+          <w:b/>
+          <w:color w:val="4F6228" w:themeColor="accent3" w:themeShade="80"/>
+          <w:sz w:val="24"/>
+        </w:rPr>
+        <w:t>revert</w:t>
+      </w:r>
+      <w:r>
+        <w:rPr>
+          <w:rFonts w:ascii="FangSong_GB2312" w:hAnsi="FangSong_GB2312"/>
+          <w:color w:val="4F4F4F"/>
+          <w:szCs w:val="21"/>
+          <w:shd w:val="clear" w:color="auto" w:fill="FFFFFF"/>
+        </w:rPr>
+        <w:t>命令时要求工作树必须是干净的</w:t>
+      </w:r>
+      <w:r>
+        <w:rPr>
+          <w:rFonts w:ascii="FangSong_GB2312" w:hAnsi="FangSong_GB2312"/>
+          <w:color w:val="4F4F4F"/>
+          <w:szCs w:val="21"/>
+          <w:shd w:val="clear" w:color="auto" w:fill="FFFFFF"/>
+        </w:rPr>
+        <w:t>.</w:t>
+      </w:r>
+    </w:p>
+    <w:p>
+      <w:pPr>
+        <w:autoSpaceDE w:val="0"/>
+        <w:autoSpaceDN w:val="0"/>
+        <w:adjustRightInd w:val="0"/>
+        <w:jc w:val="left"/>
+        <w:rPr>
+          <w:rFonts w:ascii="Lucida Console" w:hAnsi="Lucida Console" w:cs="Lucida Console" w:hint="eastAsia"/>
+          <w:kern w:val="0"/>
+          <w:sz w:val="24"/>
+          <w:szCs w:val="24"/>
+        </w:rPr>
+      </w:pPr>
+      <w:r>
+        <w:rPr>
+          <w:rFonts w:ascii="FangSong_GB2312" w:hAnsi="FangSong_GB2312" w:hint="eastAsia"/>
+          <w:color w:val="4F4F4F"/>
+          <w:szCs w:val="21"/>
+          <w:shd w:val="clear" w:color="auto" w:fill="FFFFFF"/>
+        </w:rPr>
+        <w:t>(</w:t>
+      </w:r>
+      <w:r>
+        <w:rPr>
+          <w:rFonts w:ascii="FangSong_GB2312" w:hAnsi="FangSong_GB2312" w:hint="eastAsia"/>
+          <w:color w:val="4F4F4F"/>
+          <w:szCs w:val="21"/>
+          <w:shd w:val="clear" w:color="auto" w:fill="FFFFFF"/>
+        </w:rPr>
+        <w:t>所以执行两次</w:t>
+      </w:r>
+      <w:r>
+        <w:rPr>
+          <w:rFonts w:ascii="Lucida Console" w:hAnsi="Lucida Console" w:cs="Lucida Console"/>
+          <w:kern w:val="0"/>
+          <w:sz w:val="24"/>
+          <w:szCs w:val="24"/>
+        </w:rPr>
+        <w:t>git revert head</w:t>
+      </w:r>
+      <w:r>
+        <w:rPr>
+          <w:rFonts w:ascii="Lucida Console" w:hAnsi="Lucida Console" w:cs="Lucida Console" w:hint="eastAsia"/>
+          <w:kern w:val="0"/>
+          <w:sz w:val="24"/>
+          <w:szCs w:val="24"/>
+        </w:rPr>
+        <w:t>代码就会恢复</w:t>
+      </w:r>
+      <w:r>
+        <w:rPr>
+          <w:rFonts w:ascii="Lucida Console" w:hAnsi="Lucida Console" w:cs="Lucida Console" w:hint="eastAsia"/>
+          <w:kern w:val="0"/>
+          <w:sz w:val="24"/>
+          <w:szCs w:val="24"/>
+        </w:rPr>
+        <w:t>这</w:t>
+      </w:r>
+      <w:r>
+        <w:rPr>
+          <w:rFonts w:ascii="Lucida Console" w:hAnsi="Lucida Console" w:cs="Lucida Console" w:hint="eastAsia"/>
+          <w:kern w:val="0"/>
+          <w:sz w:val="24"/>
+          <w:szCs w:val="24"/>
+        </w:rPr>
+        <w:t>两次前的样子</w:t>
+      </w:r>
+      <w:r>
+        <w:rPr>
+          <w:rFonts w:ascii="FangSong_GB2312" w:hAnsi="FangSong_GB2312" w:hint="eastAsia"/>
+          <w:color w:val="4F4F4F"/>
+          <w:szCs w:val="21"/>
+          <w:shd w:val="clear" w:color="auto" w:fill="FFFFFF"/>
+        </w:rPr>
+        <w:t>)</w:t>
+      </w:r>
+    </w:p>
+    <w:p>
+      <w:pPr>
+        <w:rPr>
+          <w:sz w:val="24"/>
+        </w:rPr>
+      </w:pPr>
+    </w:p>
+    <w:p>
+      <w:pPr>
+        <w:rPr>
           <w:sz w:val="24"/>
         </w:rPr>
       </w:pPr>
@@ -7664,15 +7916,110 @@
           <w:rFonts w:hint="eastAsia"/>
           <w:sz w:val="24"/>
         </w:rPr>
-        <w:t>回复。</w:t>
-      </w:r>
-    </w:p>
-    <w:p>
-      <w:pPr>
-        <w:rPr>
-          <w:sz w:val="24"/>
-        </w:rPr>
-      </w:pPr>
+        <w:t>恢复</w:t>
+      </w:r>
+      <w:r>
+        <w:rPr>
+          <w:rFonts w:hint="eastAsia"/>
+          <w:sz w:val="24"/>
+        </w:rPr>
+        <w:t>。</w:t>
+      </w:r>
+    </w:p>
+    <w:p>
+      <w:pPr>
+        <w:rPr>
+          <w:rFonts w:hint="eastAsia"/>
+          <w:sz w:val="24"/>
+        </w:rPr>
+      </w:pPr>
+    </w:p>
+    <w:p>
+      <w:pPr>
+        <w:rPr>
+          <w:sz w:val="24"/>
+        </w:rPr>
+      </w:pPr>
+      <w:r>
+        <w:rPr>
+          <w:rFonts w:hint="eastAsia"/>
+          <w:sz w:val="24"/>
+        </w:rPr>
+        <w:t>【</w:t>
+      </w:r>
+      <w:r>
+        <w:rPr>
+          <w:rFonts w:hint="eastAsia"/>
+          <w:sz w:val="24"/>
+        </w:rPr>
+        <w:t>回退到某个版本</w:t>
+      </w:r>
+      <w:r>
+        <w:rPr>
+          <w:rFonts w:hint="eastAsia"/>
+          <w:sz w:val="24"/>
+        </w:rPr>
+        <w:t>：</w:t>
+      </w:r>
+      <w:r>
+        <w:rPr>
+          <w:rFonts w:hint="eastAsia"/>
+          <w:b/>
+          <w:color w:val="4F6228" w:themeColor="accent3" w:themeShade="80"/>
+          <w:sz w:val="24"/>
+        </w:rPr>
+        <w:t>reset</w:t>
+      </w:r>
+      <w:r>
+        <w:rPr>
+          <w:rFonts w:hint="eastAsia"/>
+          <w:b/>
+          <w:color w:val="4F6228" w:themeColor="accent3" w:themeShade="80"/>
+          <w:sz w:val="24"/>
+        </w:rPr>
+        <w:t>】</w:t>
+      </w:r>
+    </w:p>
+    <w:p>
+      <w:pPr>
+        <w:rPr>
+          <w:sz w:val="24"/>
+        </w:rPr>
+      </w:pPr>
+      <w:r>
+        <w:rPr>
+          <w:rFonts w:hint="eastAsia"/>
+          <w:sz w:val="24"/>
+        </w:rPr>
+        <w:t xml:space="preserve">git reset  </w:t>
+      </w:r>
+      <w:r>
+        <w:rPr>
+          <w:rFonts w:ascii="Georgia" w:hAnsi="Georgia"/>
+          <w:color w:val="333333"/>
+          <w:szCs w:val="21"/>
+          <w:shd w:val="clear" w:color="auto" w:fill="FFFFFF"/>
+        </w:rPr>
+        <w:t>在提交层面上，</w:t>
+      </w:r>
+      <w:r>
+        <w:rPr>
+          <w:rFonts w:ascii="Georgia" w:hAnsi="Georgia"/>
+          <w:color w:val="333333"/>
+          <w:szCs w:val="21"/>
+          <w:shd w:val="clear" w:color="auto" w:fill="FFFFFF"/>
+        </w:rPr>
+        <w:t>reset</w:t>
+      </w:r>
+      <w:r>
+        <w:rPr>
+          <w:rFonts w:ascii="Georgia" w:hAnsi="Georgia"/>
+          <w:color w:val="333333"/>
+          <w:szCs w:val="21"/>
+          <w:shd w:val="clear" w:color="auto" w:fill="FFFFFF"/>
+        </w:rPr>
+        <w:t>将一个分支的末端指向另一个提交。</w:t>
+      </w:r>
     </w:p>
     <w:p>
       <w:pPr>
@@ -7749,12 +8096,20 @@
           <w:rFonts w:hint="eastAsia"/>
           <w:sz w:val="24"/>
         </w:rPr>
-        <w:t>返回到某个节点，不保留修改。</w:t>
-      </w:r>
-    </w:p>
-    <w:p>
-      <w:pPr>
-        <w:rPr>
+        <w:t>回退</w:t>
+      </w:r>
+      <w:r>
+        <w:rPr>
+          <w:rFonts w:hint="eastAsia"/>
+          <w:sz w:val="24"/>
+        </w:rPr>
+        <w:t>到某个节点，不保留修改。</w:t>
+      </w:r>
+    </w:p>
+    <w:p>
+      <w:pPr>
+        <w:rPr>
+          <w:rFonts w:hint="eastAsia"/>
           <w:color w:val="FF0000"/>
           <w:sz w:val="24"/>
         </w:rPr>
@@ -7828,7 +8183,14 @@
           <w:rFonts w:hint="eastAsia"/>
           <w:sz w:val="24"/>
         </w:rPr>
-        <w:t>返回到某个节点。</w:t>
+        <w:t>回退</w:t>
+      </w:r>
+      <w:r>
+        <w:rPr>
+          <w:rFonts w:hint="eastAsia"/>
+          <w:sz w:val="24"/>
+        </w:rPr>
+        <w:t>到某个节点。</w:t>
       </w:r>
       <w:r>
         <w:rPr>
@@ -7842,6 +8204,80 @@
     <w:p>
       <w:pPr>
         <w:rPr>
+          <w:rStyle w:val="a8"/>
+          <w:rFonts w:ascii="Verdana" w:hAnsi="Verdana" w:hint="eastAsia"/>
+          <w:color w:val="000000"/>
+          <w:sz w:val="23"/>
+          <w:szCs w:val="23"/>
+        </w:rPr>
+      </w:pPr>
+      <w:r>
+        <w:rPr>
+          <w:rStyle w:val="a8"/>
+          <w:rFonts w:ascii="Verdana" w:hAnsi="Verdana" w:hint="eastAsia"/>
+          <w:color w:val="000000"/>
+          <w:sz w:val="23"/>
+          <w:szCs w:val="23"/>
+        </w:rPr>
+        <w:t>（</w:t>
+      </w:r>
+      <w:r>
+        <w:rPr>
+          <w:rStyle w:val="a8"/>
+          <w:rFonts w:ascii="Verdana" w:hAnsi="Verdana"/>
+          <w:color w:val="000000"/>
+          <w:sz w:val="23"/>
+          <w:szCs w:val="23"/>
+        </w:rPr>
+        <w:t> </w:t>
+      </w:r>
+      <w:r>
+        <w:rPr>
+          <w:rStyle w:val="a8"/>
+          <w:rFonts w:ascii="Verdana" w:hAnsi="Verdana"/>
+          <w:color w:val="000000"/>
+          <w:sz w:val="23"/>
+          <w:szCs w:val="23"/>
+        </w:rPr>
+        <w:t>默认是</w:t>
+      </w:r>
+      <w:bookmarkStart w:id="0" w:name="_GoBack"/>
+      <w:bookmarkEnd w:id="0"/>
+      <w:r>
+        <w:rPr>
+          <w:rStyle w:val="a8"/>
+          <w:rFonts w:ascii="Verdana" w:hAnsi="Verdana"/>
+          <w:color w:val="000000"/>
+          <w:sz w:val="23"/>
+          <w:szCs w:val="23"/>
+        </w:rPr>
+        <w:t>mixed</w:t>
+      </w:r>
+      <w:r>
+        <w:rPr>
+          <w:rStyle w:val="a8"/>
+          <w:rFonts w:ascii="Verdana" w:hAnsi="Verdana"/>
+          <w:color w:val="000000"/>
+          <w:sz w:val="23"/>
+          <w:szCs w:val="23"/>
+        </w:rPr>
+        <w:t>参数</w:t>
+      </w:r>
+      <w:r>
+        <w:rPr>
+          <w:rStyle w:val="a8"/>
+          <w:rFonts w:ascii="Verdana" w:hAnsi="Verdana" w:hint="eastAsia"/>
+          <w:color w:val="000000"/>
+          <w:sz w:val="23"/>
+          <w:szCs w:val="23"/>
+        </w:rPr>
+        <w:t>）</w:t>
+      </w:r>
+    </w:p>
+    <w:p>
+      <w:pPr>
+        <w:rPr>
+          <w:rFonts w:hint="eastAsia"/>
           <w:color w:val="FF0000"/>
           <w:sz w:val="24"/>
         </w:rPr>
@@ -7849,9 +8285,104 @@
     </w:p>
     <w:p>
       <w:pPr>
+        <w:widowControl/>
+        <w:tabs>
+          <w:tab w:val="left" w:pos="916"/>
+          <w:tab w:val="left" w:pos="1832"/>
+          <w:tab w:val="left" w:pos="2748"/>
+          <w:tab w:val="left" w:pos="3664"/>
+          <w:tab w:val="left" w:pos="4580"/>
+          <w:tab w:val="left" w:pos="5496"/>
+          <w:tab w:val="left" w:pos="6412"/>
+          <w:tab w:val="left" w:pos="7328"/>
+          <w:tab w:val="left" w:pos="8244"/>
+          <w:tab w:val="left" w:pos="9160"/>
+          <w:tab w:val="left" w:pos="10076"/>
+          <w:tab w:val="left" w:pos="10992"/>
+          <w:tab w:val="left" w:pos="11908"/>
+          <w:tab w:val="left" w:pos="12824"/>
+          <w:tab w:val="left" w:pos="13740"/>
+          <w:tab w:val="left" w:pos="14656"/>
+        </w:tabs>
+        <w:jc w:val="left"/>
+        <w:rPr>
+          <w:b/>
+          <w:color w:val="4F6228" w:themeColor="accent3" w:themeShade="80"/>
+          <w:sz w:val="24"/>
+        </w:rPr>
+      </w:pPr>
+      <w:r>
+        <w:rPr>
+          <w:b/>
+          <w:color w:val="4F6228" w:themeColor="accent3" w:themeShade="80"/>
+          <w:sz w:val="24"/>
+        </w:rPr>
+        <w:t>git reset HEAD</w:t>
+      </w:r>
+      <w:r>
+        <w:rPr>
+          <w:rFonts w:hint="eastAsia"/>
+          <w:b/>
+          <w:color w:val="4F6228" w:themeColor="accent3" w:themeShade="80"/>
+          <w:sz w:val="24"/>
+        </w:rPr>
+        <w:t xml:space="preserve"> #</w:t>
+      </w:r>
+      <w:r>
+        <w:rPr>
+          <w:rFonts w:ascii="Verdana" w:hAnsi="Verdana"/>
+          <w:color w:val="333333"/>
+          <w:szCs w:val="21"/>
+        </w:rPr>
+        <w:t>任何事情都不会发生，这是因为我们告诉</w:t>
+      </w:r>
+      <w:r>
+        <w:rPr>
+          <w:rFonts w:ascii="Verdana" w:hAnsi="Verdana"/>
+          <w:color w:val="333333"/>
+          <w:szCs w:val="21"/>
+        </w:rPr>
+        <w:t>GIT</w:t>
+      </w:r>
+      <w:r>
+        <w:rPr>
+          <w:rFonts w:ascii="Verdana" w:hAnsi="Verdana"/>
+          <w:color w:val="333333"/>
+          <w:szCs w:val="21"/>
+        </w:rPr>
+        <w:t>重置这个分支到</w:t>
+      </w:r>
+      <w:r>
+        <w:rPr>
+          <w:rFonts w:ascii="Verdana" w:hAnsi="Verdana"/>
+          <w:color w:val="333333"/>
+          <w:szCs w:val="21"/>
+        </w:rPr>
+        <w:t>HEAD</w:t>
+      </w:r>
+      <w:r>
+        <w:rPr>
+          <w:rFonts w:ascii="Verdana" w:hAnsi="Verdana"/>
+          <w:color w:val="333333"/>
+          <w:szCs w:val="21"/>
+        </w:rPr>
+        <w:t>，而这个正是它现在所在的位置。</w:t>
+      </w:r>
+    </w:p>
+    <w:p>
+      <w:pPr>
         <w:rPr>
           <w:color w:val="FF0000"/>
           <w:sz w:val="24"/>
+        </w:rPr>
+      </w:pPr>
+    </w:p>
+    <w:p>
+      <w:pPr>
+        <w:rPr>
+          <w:rFonts w:ascii="Helvetica" w:hAnsi="Helvetica" w:cs="Helvetica" w:hint="eastAsia"/>
+          <w:color w:val="666666"/>
+          <w:szCs w:val="21"/>
         </w:rPr>
       </w:pPr>
       <w:r>
@@ -7859,7 +8390,6 @@
           <w:rFonts w:ascii="Helvetica" w:hAnsi="Helvetica" w:cs="Helvetica"/>
           <w:color w:val="666666"/>
           <w:szCs w:val="21"/>
-          <w:shd w:val="clear" w:color="auto" w:fill="FFFFFF"/>
         </w:rPr>
         <w:t>上一个版本就是</w:t>
       </w:r>
@@ -7870,7 +8400,6 @@
           <w:color w:val="DD0055"/>
           <w:szCs w:val="21"/>
           <w:bdr w:val="single" w:sz="6" w:space="0" w:color="DDDDDD" w:frame="1"/>
-          <w:shd w:val="clear" w:color="auto" w:fill="FAFAFA"/>
         </w:rPr>
         <w:t>HEAD^</w:t>
       </w:r>
@@ -7879,7 +8408,6 @@
           <w:rFonts w:ascii="Helvetica" w:hAnsi="Helvetica" w:cs="Helvetica"/>
           <w:color w:val="666666"/>
           <w:szCs w:val="21"/>
-          <w:shd w:val="clear" w:color="auto" w:fill="FFFFFF"/>
         </w:rPr>
         <w:t>，上上一个版本就是</w:t>
       </w:r>
@@ -7890,7 +8418,6 @@
           <w:color w:val="DD0055"/>
           <w:szCs w:val="21"/>
           <w:bdr w:val="single" w:sz="6" w:space="0" w:color="DDDDDD" w:frame="1"/>
-          <w:shd w:val="clear" w:color="auto" w:fill="FAFAFA"/>
         </w:rPr>
         <w:t>HEAD^^</w:t>
       </w:r>
@@ -7899,7 +8426,6 @@
           <w:rFonts w:ascii="Helvetica" w:hAnsi="Helvetica" w:cs="Helvetica"/>
           <w:color w:val="666666"/>
           <w:szCs w:val="21"/>
-          <w:shd w:val="clear" w:color="auto" w:fill="FFFFFF"/>
         </w:rPr>
         <w:t>，当然往上</w:t>
       </w:r>
@@ -7908,7 +8434,6 @@
           <w:rFonts w:ascii="Helvetica" w:hAnsi="Helvetica" w:cs="Helvetica"/>
           <w:color w:val="666666"/>
           <w:szCs w:val="21"/>
-          <w:shd w:val="clear" w:color="auto" w:fill="FFFFFF"/>
         </w:rPr>
         <w:t>100</w:t>
       </w:r>
@@ -7917,7 +8442,6 @@
           <w:rFonts w:ascii="Helvetica" w:hAnsi="Helvetica" w:cs="Helvetica"/>
           <w:color w:val="666666"/>
           <w:szCs w:val="21"/>
-          <w:shd w:val="clear" w:color="auto" w:fill="FFFFFF"/>
         </w:rPr>
         <w:t>个版本写</w:t>
       </w:r>
@@ -7926,7 +8450,6 @@
           <w:rFonts w:ascii="Helvetica" w:hAnsi="Helvetica" w:cs="Helvetica"/>
           <w:color w:val="666666"/>
           <w:szCs w:val="21"/>
-          <w:shd w:val="clear" w:color="auto" w:fill="FFFFFF"/>
         </w:rPr>
         <w:t>100</w:t>
       </w:r>
@@ -7935,7 +8458,6 @@
           <w:rFonts w:ascii="Helvetica" w:hAnsi="Helvetica" w:cs="Helvetica"/>
           <w:color w:val="666666"/>
           <w:szCs w:val="21"/>
-          <w:shd w:val="clear" w:color="auto" w:fill="FFFFFF"/>
         </w:rPr>
         <w:t>个</w:t>
       </w:r>
@@ -7946,7 +8468,6 @@
           <w:color w:val="DD0055"/>
           <w:szCs w:val="21"/>
           <w:bdr w:val="single" w:sz="6" w:space="0" w:color="DDDDDD" w:frame="1"/>
-          <w:shd w:val="clear" w:color="auto" w:fill="FAFAFA"/>
         </w:rPr>
         <w:t>^</w:t>
       </w:r>
@@ -7955,7 +8476,6 @@
           <w:rFonts w:ascii="Helvetica" w:hAnsi="Helvetica" w:cs="Helvetica"/>
           <w:color w:val="666666"/>
           <w:szCs w:val="21"/>
-          <w:shd w:val="clear" w:color="auto" w:fill="FFFFFF"/>
         </w:rPr>
         <w:t>比较容易数不过来，所以写成</w:t>
       </w:r>
@@ -7966,7 +8486,6 @@
           <w:color w:val="DD0055"/>
           <w:szCs w:val="21"/>
           <w:bdr w:val="single" w:sz="6" w:space="0" w:color="DDDDDD" w:frame="1"/>
-          <w:shd w:val="clear" w:color="auto" w:fill="FAFAFA"/>
         </w:rPr>
         <w:t>HEAD~100</w:t>
       </w:r>
@@ -7975,7 +8494,6 @@
           <w:rFonts w:ascii="Helvetica" w:hAnsi="Helvetica" w:cs="Helvetica"/>
           <w:color w:val="666666"/>
           <w:szCs w:val="21"/>
-          <w:shd w:val="clear" w:color="auto" w:fill="FFFFFF"/>
         </w:rPr>
         <w:t>。</w:t>
       </w:r>
@@ -7983,6 +8501,135 @@
     <w:p>
       <w:pPr>
         <w:rPr>
+          <w:rFonts w:ascii="Helvetica" w:hAnsi="Helvetica" w:cs="Helvetica" w:hint="eastAsia"/>
+          <w:color w:val="666666"/>
+          <w:szCs w:val="21"/>
+        </w:rPr>
+      </w:pPr>
+    </w:p>
+    <w:p>
+      <w:pPr>
+        <w:rPr>
+          <w:rFonts w:ascii="Verdana" w:hAnsi="Verdana" w:hint="eastAsia"/>
+          <w:color w:val="000000"/>
+          <w:sz w:val="23"/>
+          <w:szCs w:val="23"/>
+        </w:rPr>
+      </w:pPr>
+      <w:r>
+        <w:rPr>
+          <w:rFonts w:ascii="Verdana" w:hAnsi="Verdana" w:hint="eastAsia"/>
+          <w:color w:val="000000"/>
+          <w:sz w:val="23"/>
+          <w:szCs w:val="23"/>
+        </w:rPr>
+        <w:t>还可以</w:t>
+      </w:r>
+      <w:r>
+        <w:rPr>
+          <w:b/>
+          <w:color w:val="4F6228" w:themeColor="accent3" w:themeShade="80"/>
+          <w:sz w:val="24"/>
+        </w:rPr>
+        <w:t>git reset master</w:t>
+      </w:r>
+      <w:r>
+        <w:rPr>
+          <w:rFonts w:hint="eastAsia"/>
+          <w:b/>
+          <w:color w:val="4F6228" w:themeColor="accent3" w:themeShade="80"/>
+          <w:sz w:val="24"/>
+        </w:rPr>
+        <w:t>、</w:t>
+      </w:r>
+      <w:r>
+        <w:rPr>
+          <w:rFonts w:ascii="Verdana" w:hAnsi="Verdana"/>
+          <w:color w:val="000000"/>
+          <w:sz w:val="23"/>
+          <w:szCs w:val="23"/>
+        </w:rPr>
+        <w:t xml:space="preserve"> </w:t>
+      </w:r>
+      <w:r>
+        <w:rPr>
+          <w:b/>
+          <w:color w:val="4F6228" w:themeColor="accent3" w:themeShade="80"/>
+          <w:sz w:val="24"/>
+        </w:rPr>
+        <w:t xml:space="preserve">git reset commit-id </w:t>
+      </w:r>
+      <w:r>
+        <w:rPr>
+          <w:rFonts w:ascii="Verdana" w:hAnsi="Verdana"/>
+          <w:color w:val="000000"/>
+          <w:sz w:val="23"/>
+          <w:szCs w:val="23"/>
+        </w:rPr>
+        <w:t>如果不加参数，实际上使用的是默认的参数</w:t>
+      </w:r>
+      <w:r>
+        <w:rPr>
+          <w:rFonts w:ascii="Verdana" w:hAnsi="Verdana"/>
+          <w:color w:val="000000"/>
+          <w:sz w:val="23"/>
+          <w:szCs w:val="23"/>
+        </w:rPr>
+        <w:t>mixed</w:t>
+      </w:r>
+    </w:p>
+    <w:p>
+      <w:pPr>
+        <w:rPr>
+          <w:color w:val="FF0000"/>
+          <w:sz w:val="24"/>
+        </w:rPr>
+      </w:pPr>
+      <w:r>
+        <w:rPr>
+          <w:noProof/>
+        </w:rPr>
+        <w:lastRenderedPageBreak/>
+        <w:drawing>
+          <wp:inline distT="0" distB="0" distL="0" distR="0" wp14:anchorId="4AD15355" wp14:editId="4F2D672B">
+            <wp:extent cx="5274310" cy="5035623"/>
+            <wp:effectExtent l="0" t="0" r="2540" b="0"/>
+            <wp:docPr id="1" name="图片 1"/>
+            <wp:cNvGraphicFramePr>
+              <a:graphicFrameLocks xmlns:a="http://schemas.openxmlformats.org/drawingml/2006/main" noChangeAspect="1"/>
+            </wp:cNvGraphicFramePr>
+            <a:graphic xmlns:a="http://schemas.openxmlformats.org/drawingml/2006/main">
+              <a:graphicData uri="http://schemas.openxmlformats.org/drawingml/2006/picture">
+                <pic:pic xmlns:pic="http://schemas.openxmlformats.org/drawingml/2006/picture">
+                  <pic:nvPicPr>
+                    <pic:cNvPr id="0" name=""/>
+                    <pic:cNvPicPr/>
+                  </pic:nvPicPr>
+                  <pic:blipFill>
+                    <a:blip r:embed="rId7"/>
+                    <a:stretch>
+                      <a:fillRect/>
+                    </a:stretch>
+                  </pic:blipFill>
+                  <pic:spPr>
+                    <a:xfrm>
+                      <a:off x="0" y="0"/>
+                      <a:ext cx="5274310" cy="5035623"/>
+                    </a:xfrm>
+                    <a:prstGeom prst="rect">
+                      <a:avLst/>
+                    </a:prstGeom>
+                  </pic:spPr>
+                </pic:pic>
+              </a:graphicData>
+            </a:graphic>
+          </wp:inline>
+        </w:drawing>
+      </w:r>
+    </w:p>
+    <w:p>
+      <w:pPr>
+        <w:rPr>
           <w:sz w:val="24"/>
         </w:rPr>
       </w:pPr>
@@ -9065,23 +9712,23 @@
           <w:color w:val="4F6228" w:themeColor="accent3" w:themeShade="80"/>
           <w:sz w:val="24"/>
         </w:rPr>
+        <w:t>或者</w:t>
+      </w:r>
+    </w:p>
+    <w:p>
+      <w:pPr>
+        <w:rPr>
+          <w:sz w:val="24"/>
+        </w:rPr>
+      </w:pPr>
+      <w:r>
+        <w:rPr>
+          <w:rFonts w:hint="eastAsia"/>
+          <w:b/>
+          <w:color w:val="4F6228" w:themeColor="accent3" w:themeShade="80"/>
+          <w:sz w:val="24"/>
+        </w:rPr>
         <w:lastRenderedPageBreak/>
-        <w:t>或者</w:t>
-      </w:r>
-    </w:p>
-    <w:p>
-      <w:pPr>
-        <w:rPr>
-          <w:sz w:val="24"/>
-        </w:rPr>
-      </w:pPr>
-      <w:r>
-        <w:rPr>
-          <w:rFonts w:hint="eastAsia"/>
-          <w:b/>
-          <w:color w:val="4F6228" w:themeColor="accent3" w:themeShade="80"/>
-          <w:sz w:val="24"/>
-        </w:rPr>
         <w:t>git</w:t>
       </w:r>
       <w:r>
@@ -10734,7 +11381,7 @@
           <w:shd w:val="clear" w:color="auto" w:fill="FAFAFA"/>
         </w:rPr>
       </w:pPr>
-      <w:hyperlink r:id="rId7" w:tgtFrame="_blank" w:tooltip="Git知识库" w:history="1">
+      <w:hyperlink r:id="rId8" w:tgtFrame="_blank" w:tooltip="Git知识库" w:history="1">
         <w:r>
           <w:rPr>
             <w:rStyle w:val="HTML"/>
@@ -14671,7 +15318,7 @@
         </w:rPr>
         <w:t xml:space="preserve"> </w:t>
       </w:r>
-      <w:hyperlink r:id="rId8" w:history="1">
+      <w:hyperlink r:id="rId9" w:history="1">
         <w:r>
           <w:rPr>
             <w:rStyle w:val="HTML"/>
@@ -15921,7 +16568,7 @@
         <w:jc w:val="left"/>
         <w:rPr>
           <w:rStyle w:val="HTML"/>
-          <w:rFonts w:ascii="Consolas" w:hAnsi="Consolas" w:cs="Consolas" w:hint="eastAsia"/>
+          <w:rFonts w:ascii="Consolas" w:hAnsi="Consolas" w:cs="Consolas"/>
           <w:color w:val="DD0055"/>
           <w:sz w:val="28"/>
           <w:szCs w:val="18"/>
@@ -15934,6 +16581,62 @@
       <w:pPr>
         <w:widowControl/>
         <w:jc w:val="left"/>
+        <w:rPr>
+          <w:rStyle w:val="HTML"/>
+          <w:rFonts w:ascii="Consolas" w:hAnsi="Consolas" w:cs="Consolas"/>
+          <w:color w:val="DD0055"/>
+          <w:sz w:val="28"/>
+          <w:szCs w:val="18"/>
+          <w:bdr w:val="single" w:sz="6" w:space="0" w:color="DDDDDD" w:frame="1"/>
+          <w:shd w:val="clear" w:color="auto" w:fill="FAFAFA"/>
+        </w:rPr>
+      </w:pPr>
+    </w:p>
+    <w:p>
+      <w:pPr>
+        <w:widowControl/>
+        <w:jc w:val="left"/>
+        <w:rPr>
+          <w:rStyle w:val="HTML"/>
+          <w:rFonts w:ascii="Consolas" w:hAnsi="Consolas" w:cs="Consolas"/>
+          <w:color w:val="DD0055"/>
+          <w:sz w:val="28"/>
+          <w:szCs w:val="18"/>
+          <w:bdr w:val="single" w:sz="6" w:space="0" w:color="DDDDDD" w:frame="1"/>
+          <w:shd w:val="clear" w:color="auto" w:fill="FAFAFA"/>
+        </w:rPr>
+      </w:pPr>
+    </w:p>
+    <w:p>
+      <w:pPr>
+        <w:widowControl/>
+        <w:jc w:val="left"/>
+        <w:rPr>
+          <w:rStyle w:val="HTML"/>
+          <w:rFonts w:ascii="Consolas" w:hAnsi="Consolas" w:cs="Consolas"/>
+          <w:color w:val="DD0055"/>
+          <w:sz w:val="28"/>
+          <w:szCs w:val="18"/>
+          <w:bdr w:val="single" w:sz="6" w:space="0" w:color="DDDDDD" w:frame="1"/>
+          <w:shd w:val="clear" w:color="auto" w:fill="FAFAFA"/>
+        </w:rPr>
+      </w:pPr>
+    </w:p>
+    <w:p>
+      <w:pPr>
+        <w:widowControl/>
+        <w:jc w:val="left"/>
+        <w:rPr>
+          <w:rStyle w:val="HTML"/>
+          <w:rFonts w:ascii="Consolas" w:hAnsi="Consolas" w:cs="Consolas"/>
+          <w:color w:val="DD0055"/>
+          <w:sz w:val="28"/>
+          <w:szCs w:val="18"/>
+          <w:bdr w:val="single" w:sz="6" w:space="0" w:color="DDDDDD" w:frame="1"/>
+          <w:shd w:val="clear" w:color="auto" w:fill="FAFAFA"/>
+        </w:rPr>
+      </w:pPr>
+      <w:r>
         <w:rPr>
           <w:rStyle w:val="HTML"/>
           <w:rFonts w:ascii="Consolas" w:hAnsi="Consolas" w:cs="Consolas" w:hint="eastAsia"/>
@@ -15943,12 +16646,10 @@
           <w:bdr w:val="single" w:sz="6" w:space="0" w:color="DDDDDD" w:frame="1"/>
           <w:shd w:val="clear" w:color="auto" w:fill="FAFAFA"/>
         </w:rPr>
-      </w:pPr>
-    </w:p>
-    <w:p>
-      <w:pPr>
-        <w:widowControl/>
-        <w:jc w:val="left"/>
+        <w:lastRenderedPageBreak/>
+        <w:t>Git</w:t>
+      </w:r>
+      <w:r>
         <w:rPr>
           <w:rStyle w:val="HTML"/>
           <w:rFonts w:ascii="Consolas" w:hAnsi="Consolas" w:cs="Consolas" w:hint="eastAsia"/>
@@ -15958,12 +16659,9 @@
           <w:bdr w:val="single" w:sz="6" w:space="0" w:color="DDDDDD" w:frame="1"/>
           <w:shd w:val="clear" w:color="auto" w:fill="FAFAFA"/>
         </w:rPr>
-      </w:pPr>
-    </w:p>
-    <w:p>
-      <w:pPr>
-        <w:widowControl/>
-        <w:jc w:val="left"/>
+        <w:t>中</w:t>
+      </w:r>
+      <w:r>
         <w:rPr>
           <w:rStyle w:val="HTML"/>
           <w:rFonts w:ascii="Consolas" w:hAnsi="Consolas" w:cs="Consolas" w:hint="eastAsia"/>
@@ -15973,12 +16671,9 @@
           <w:bdr w:val="single" w:sz="6" w:space="0" w:color="DDDDDD" w:frame="1"/>
           <w:shd w:val="clear" w:color="auto" w:fill="FAFAFA"/>
         </w:rPr>
-      </w:pPr>
-    </w:p>
-    <w:p>
-      <w:pPr>
-        <w:widowControl/>
-        <w:jc w:val="left"/>
+        <w:t>.gitignore</w:t>
+      </w:r>
+      <w:r>
         <w:rPr>
           <w:rStyle w:val="HTML"/>
           <w:rFonts w:ascii="Consolas" w:hAnsi="Consolas" w:cs="Consolas" w:hint="eastAsia"/>
@@ -15988,54 +16683,6 @@
           <w:bdr w:val="single" w:sz="6" w:space="0" w:color="DDDDDD" w:frame="1"/>
           <w:shd w:val="clear" w:color="auto" w:fill="FAFAFA"/>
         </w:rPr>
-      </w:pPr>
-      <w:r>
-        <w:rPr>
-          <w:rStyle w:val="HTML"/>
-          <w:rFonts w:ascii="Consolas" w:hAnsi="Consolas" w:cs="Consolas" w:hint="eastAsia"/>
-          <w:color w:val="DD0055"/>
-          <w:sz w:val="28"/>
-          <w:szCs w:val="18"/>
-          <w:bdr w:val="single" w:sz="6" w:space="0" w:color="DDDDDD" w:frame="1"/>
-          <w:shd w:val="clear" w:color="auto" w:fill="FAFAFA"/>
-        </w:rPr>
-        <w:lastRenderedPageBreak/>
-        <w:t>Git</w:t>
-      </w:r>
-      <w:r>
-        <w:rPr>
-          <w:rStyle w:val="HTML"/>
-          <w:rFonts w:ascii="Consolas" w:hAnsi="Consolas" w:cs="Consolas" w:hint="eastAsia"/>
-          <w:color w:val="DD0055"/>
-          <w:sz w:val="28"/>
-          <w:szCs w:val="18"/>
-          <w:bdr w:val="single" w:sz="6" w:space="0" w:color="DDDDDD" w:frame="1"/>
-          <w:shd w:val="clear" w:color="auto" w:fill="FAFAFA"/>
-        </w:rPr>
-        <w:t>中</w:t>
-      </w:r>
-      <w:r>
-        <w:rPr>
-          <w:rStyle w:val="HTML"/>
-          <w:rFonts w:ascii="Consolas" w:hAnsi="Consolas" w:cs="Consolas" w:hint="eastAsia"/>
-          <w:color w:val="DD0055"/>
-          <w:sz w:val="28"/>
-          <w:szCs w:val="18"/>
-          <w:bdr w:val="single" w:sz="6" w:space="0" w:color="DDDDDD" w:frame="1"/>
-          <w:shd w:val="clear" w:color="auto" w:fill="FAFAFA"/>
-        </w:rPr>
-        <w:t>.gitignore</w:t>
-      </w:r>
-      <w:r>
-        <w:rPr>
-          <w:rStyle w:val="HTML"/>
-          <w:rFonts w:ascii="Consolas" w:hAnsi="Consolas" w:cs="Consolas" w:hint="eastAsia"/>
-          <w:color w:val="DD0055"/>
-          <w:sz w:val="28"/>
-          <w:szCs w:val="18"/>
-          <w:bdr w:val="single" w:sz="6" w:space="0" w:color="DDDDDD" w:frame="1"/>
-          <w:shd w:val="clear" w:color="auto" w:fill="FAFAFA"/>
-        </w:rPr>
         <w:t>文件不起作用</w:t>
       </w:r>
     </w:p>
@@ -16092,8 +16739,6 @@
         </w:rPr>
         <w:t xml:space="preserve">      </w:t>
       </w:r>
-      <w:bookmarkStart w:id="0" w:name="_GoBack"/>
-      <w:bookmarkEnd w:id="0"/>
     </w:p>
     <w:p>
       <w:pPr>
@@ -16908,6 +17553,42 @@
     <w:basedOn w:val="a0"/>
     <w:rsid w:val="00D65B55"/>
   </w:style>
+  <w:style w:type="character" w:styleId="a8">
+    <w:name w:val="Strong"/>
+    <w:basedOn w:val="a0"/>
+    <w:uiPriority w:val="22"/>
+    <w:qFormat/>
+    <w:rsid w:val="00B232A9"/>
+    <w:rPr>
+      <w:b/>
+      <w:bCs/>
+    </w:rPr>
+  </w:style>
+  <w:style w:type="paragraph" w:styleId="a9">
+    <w:name w:val="Balloon Text"/>
+    <w:basedOn w:val="a"/>
+    <w:link w:val="Char1"/>
+    <w:uiPriority w:val="99"/>
+    <w:semiHidden/>
+    <w:unhideWhenUsed/>
+    <w:rsid w:val="00374290"/>
+    <w:rPr>
+      <w:sz w:val="18"/>
+      <w:szCs w:val="18"/>
+    </w:rPr>
+  </w:style>
+  <w:style w:type="character" w:customStyle="1" w:styleId="Char1">
+    <w:name w:val="批注框文本 Char"/>
+    <w:basedOn w:val="a0"/>
+    <w:link w:val="a9"/>
+    <w:uiPriority w:val="99"/>
+    <w:semiHidden/>
+    <w:rsid w:val="00374290"/>
+    <w:rPr>
+      <w:sz w:val="18"/>
+      <w:szCs w:val="18"/>
+    </w:rPr>
+  </w:style>
 </w:styles>
 </file>
 
@@ -17352,6 +18033,42 @@
     <w:basedOn w:val="a0"/>
     <w:rsid w:val="00D65B55"/>
   </w:style>
+  <w:style w:type="character" w:styleId="a8">
+    <w:name w:val="Strong"/>
+    <w:basedOn w:val="a0"/>
+    <w:uiPriority w:val="22"/>
+    <w:qFormat/>
+    <w:rsid w:val="00B232A9"/>
+    <w:rPr>
+      <w:b/>
+      <w:bCs/>
+    </w:rPr>
+  </w:style>
+  <w:style w:type="paragraph" w:styleId="a9">
+    <w:name w:val="Balloon Text"/>
+    <w:basedOn w:val="a"/>
+    <w:link w:val="Char1"/>
+    <w:uiPriority w:val="99"/>
+    <w:semiHidden/>
+    <w:unhideWhenUsed/>
+    <w:rsid w:val="00374290"/>
+    <w:rPr>
+      <w:sz w:val="18"/>
+      <w:szCs w:val="18"/>
+    </w:rPr>
+  </w:style>
+  <w:style w:type="character" w:customStyle="1" w:styleId="Char1">
+    <w:name w:val="批注框文本 Char"/>
+    <w:basedOn w:val="a0"/>
+    <w:link w:val="a9"/>
+    <w:uiPriority w:val="99"/>
+    <w:semiHidden/>
+    <w:rsid w:val="00374290"/>
+    <w:rPr>
+      <w:sz w:val="18"/>
+      <w:szCs w:val="18"/>
+    </w:rPr>
+  </w:style>
 </w:styles>
 </file>
 
@@ -17363,7 +18080,7 @@
         <a:sysClr val="windowText" lastClr="000000"/>
       </a:dk1>
       <a:lt1>
-        <a:sysClr val="window" lastClr="CEEACA"/>
+        <a:sysClr val="window" lastClr="FFFFFF"/>
       </a:lt1>
       <a:dk2>
         <a:srgbClr val="1F497D"/>

</xml_diff>